<commit_message>
Doc finalizada. Apresentação finalizada. Projeto Friendly Snakes Finalizado para apresentação.
</commit_message>
<xml_diff>
--- a/Documentação/Documentação Friendly Snakes.docx
+++ b/Documentação/Documentação Friendly Snakes.docx
@@ -1,18 +1,19 @@
 
 <file path=word/document.xml><?xml version="1.0" encoding="utf-8"?>
 <w:document xmlns:wpc="http://schemas.microsoft.com/office/word/2010/wordprocessingCanvas" xmlns:mc="http://schemas.openxmlformats.org/markup-compatibility/2006" xmlns:o="urn:schemas-microsoft-com:office:office" xmlns:r="http://schemas.openxmlformats.org/officeDocument/2006/relationships" xmlns:m="http://schemas.openxmlformats.org/officeDocument/2006/math" xmlns:v="urn:schemas-microsoft-com:vml" xmlns:wp14="http://schemas.microsoft.com/office/word/2010/wordprocessingDrawing" xmlns:wp="http://schemas.openxmlformats.org/drawingml/2006/wordprocessingDrawing" xmlns:w10="urn:schemas-microsoft-com:office:word" xmlns:w="http://schemas.openxmlformats.org/wordprocessingml/2006/main" xmlns:w14="http://schemas.microsoft.com/office/word/2010/wordml" xmlns:w15="http://schemas.microsoft.com/office/word/2012/wordml" xmlns:wpg="http://schemas.microsoft.com/office/word/2010/wordprocessingGroup" xmlns:wpi="http://schemas.microsoft.com/office/word/2010/wordprocessingInk" xmlns:wne="http://schemas.microsoft.com/office/word/2006/wordml" xmlns:wps="http://schemas.microsoft.com/office/word/2010/wordprocessingShape" xmlns:a="http://schemas.openxmlformats.org/drawingml/2006/main" xmlns:pic="http://schemas.openxmlformats.org/drawingml/2006/picture" xmlns:a14="http://schemas.microsoft.com/office/drawing/2010/main" mc:Ignorable="w14 w15 wp14">
+  <w:background w:color="FFFFFF" w:themeColor="background1"/>
   <w:body>
-    <w:p xmlns:wp14="http://schemas.microsoft.com/office/word/2010/wordml" wp14:paraId="1E207724" wp14:textId="77B7B5D3">
+    <w:p xmlns:wp14="http://schemas.microsoft.com/office/word/2010/wordml" wp14:paraId="1E207724" wp14:textId="237D4F4E">
       <w:pPr>
         <w:pStyle w:val="Normal"/>
         <w:jc w:val="center"/>
       </w:pPr>
       <w:r>
         <w:drawing>
-          <wp:inline xmlns:wp14="http://schemas.microsoft.com/office/word/2010/wordprocessingDrawing" wp14:editId="1DBEED8C" wp14:anchorId="187484E3">
+          <wp:inline xmlns:wp14="http://schemas.microsoft.com/office/word/2010/wordprocessingDrawing" wp14:editId="34D34BAA" wp14:anchorId="47CF19AB">
             <wp:extent cx="3619500" cy="895350"/>
             <wp:effectExtent l="0" t="0" r="0" b="0"/>
-            <wp:docPr id="523251503" name="" title=""/>
+            <wp:docPr id="1616798540" name="" title=""/>
             <wp:cNvGraphicFramePr>
               <a:graphicFrameLocks noChangeAspect="1"/>
             </wp:cNvGraphicFramePr>
@@ -24,7 +25,7 @@
                     <pic:cNvPicPr/>
                   </pic:nvPicPr>
                   <pic:blipFill>
-                    <a:blip r:embed="R27642bfba0094467">
+                    <a:blip r:embed="R5c274c75c05c4711">
                       <a:extLst>
                         <a:ext xmlns:a="http://schemas.openxmlformats.org/drawingml/2006/main" uri="{28A0092B-C50C-407E-A947-70E740481C1C}">
                           <a14:useLocalDpi val="0"/>
@@ -125,6 +126,7 @@
           <w:bCs w:val="1"/>
           <w:sz w:val="36"/>
           <w:szCs w:val="36"/>
+          <w:vertAlign w:val="subscript"/>
         </w:rPr>
       </w:pPr>
     </w:p>
@@ -217,7 +219,17 @@
           <w:sz w:val="36"/>
           <w:szCs w:val="36"/>
         </w:rPr>
-        <w:t xml:space="preserve">Equipe de desenvolvimento: </w:t>
+        <w:t>Desenvolvido por:</w:t>
+      </w:r>
+      <w:r>
+        <w:rPr>
+          <w:rFonts w:ascii="Constantia" w:hAnsi="Constantia" w:eastAsia="Constantia" w:cs="Constantia"/>
+          <w:b w:val="1"/>
+          <w:bCs w:val="1"/>
+          <w:sz w:val="36"/>
+          <w:szCs w:val="36"/>
+        </w:rPr>
+        <w:t xml:space="preserve"> </w:t>
       </w:r>
     </w:p>
     <w:p>
@@ -255,6 +267,7 @@
       </w:r>
     </w:p>
     <w:p>
+      <w:pPr/>
       <w:r>
         <w:br w:type="page"/>
       </w:r>
@@ -294,7 +307,7 @@
     </w:p>
     <w:sdt>
       <w:sdtPr>
-        <w:id w:val="766036018"/>
+        <w:id w:val="1579025244"/>
         <w:docPartObj>
           <w:docPartGallery w:val="Table of Contents"/>
           <w:docPartUnique/>
@@ -321,7 +334,7 @@
           <w:r>
             <w:fldChar w:fldCharType="separate"/>
           </w:r>
-          <w:hyperlink w:anchor="_Toc1827917598">
+          <w:hyperlink w:anchor="_Toc15630651">
             <w:r>
               <w:rPr>
                 <w:rStyle w:val="Hyperlink"/>
@@ -335,7 +348,7 @@
               <w:fldChar w:fldCharType="begin"/>
             </w:r>
             <w:r>
-              <w:instrText xml:space="preserve">PAGEREF _Toc1827917598 \h</w:instrText>
+              <w:instrText xml:space="preserve">PAGEREF _Toc15630651 \h</w:instrText>
             </w:r>
             <w:r>
               <w:fldChar w:fldCharType="separate"/>
@@ -362,7 +375,7 @@
               <w:rStyle w:val="Hyperlink"/>
             </w:rPr>
           </w:pPr>
-          <w:hyperlink w:anchor="_Toc1881998397">
+          <w:hyperlink w:anchor="_Toc316030495">
             <w:r>
               <w:rPr>
                 <w:rStyle w:val="Hyperlink"/>
@@ -376,7 +389,7 @@
               <w:fldChar w:fldCharType="begin"/>
             </w:r>
             <w:r>
-              <w:instrText xml:space="preserve">PAGEREF _Toc1881998397 \h</w:instrText>
+              <w:instrText xml:space="preserve">PAGEREF _Toc316030495 \h</w:instrText>
             </w:r>
             <w:r>
               <w:fldChar w:fldCharType="separate"/>
@@ -403,7 +416,7 @@
               <w:rStyle w:val="Hyperlink"/>
             </w:rPr>
           </w:pPr>
-          <w:hyperlink w:anchor="_Toc105730539">
+          <w:hyperlink w:anchor="_Toc744427481">
             <w:r>
               <w:rPr>
                 <w:rStyle w:val="Hyperlink"/>
@@ -417,7 +430,7 @@
               <w:fldChar w:fldCharType="begin"/>
             </w:r>
             <w:r>
-              <w:instrText xml:space="preserve">PAGEREF _Toc105730539 \h</w:instrText>
+              <w:instrText xml:space="preserve">PAGEREF _Toc744427481 \h</w:instrText>
             </w:r>
             <w:r>
               <w:fldChar w:fldCharType="separate"/>
@@ -444,7 +457,7 @@
               <w:rStyle w:val="Hyperlink"/>
             </w:rPr>
           </w:pPr>
-          <w:hyperlink w:anchor="_Toc811518599">
+          <w:hyperlink w:anchor="_Toc413846966">
             <w:r>
               <w:rPr>
                 <w:rStyle w:val="Hyperlink"/>
@@ -458,7 +471,7 @@
               <w:fldChar w:fldCharType="begin"/>
             </w:r>
             <w:r>
-              <w:instrText xml:space="preserve">PAGEREF _Toc811518599 \h</w:instrText>
+              <w:instrText xml:space="preserve">PAGEREF _Toc413846966 \h</w:instrText>
             </w:r>
             <w:r>
               <w:fldChar w:fldCharType="separate"/>
@@ -467,7 +480,7 @@
               <w:rPr>
                 <w:rStyle w:val="Hyperlink"/>
               </w:rPr>
-              <w:t>4</w:t>
+              <w:t>5</w:t>
             </w:r>
             <w:r>
               <w:fldChar w:fldCharType="end"/>
@@ -485,7 +498,7 @@
               <w:rStyle w:val="Hyperlink"/>
             </w:rPr>
           </w:pPr>
-          <w:hyperlink w:anchor="_Toc1759801991">
+          <w:hyperlink w:anchor="_Toc188821138">
             <w:r>
               <w:rPr>
                 <w:rStyle w:val="Hyperlink"/>
@@ -499,7 +512,7 @@
               <w:fldChar w:fldCharType="begin"/>
             </w:r>
             <w:r>
-              <w:instrText xml:space="preserve">PAGEREF _Toc1759801991 \h</w:instrText>
+              <w:instrText xml:space="preserve">PAGEREF _Toc188821138 \h</w:instrText>
             </w:r>
             <w:r>
               <w:fldChar w:fldCharType="separate"/>
@@ -508,7 +521,7 @@
               <w:rPr>
                 <w:rStyle w:val="Hyperlink"/>
               </w:rPr>
-              <w:t>4</w:t>
+              <w:t>5</w:t>
             </w:r>
             <w:r>
               <w:fldChar w:fldCharType="end"/>
@@ -526,7 +539,7 @@
               <w:rStyle w:val="Hyperlink"/>
             </w:rPr>
           </w:pPr>
-          <w:hyperlink w:anchor="_Toc1887118829">
+          <w:hyperlink w:anchor="_Toc1192093188">
             <w:r>
               <w:rPr>
                 <w:rStyle w:val="Hyperlink"/>
@@ -540,7 +553,7 @@
               <w:fldChar w:fldCharType="begin"/>
             </w:r>
             <w:r>
-              <w:instrText xml:space="preserve">PAGEREF _Toc1887118829 \h</w:instrText>
+              <w:instrText xml:space="preserve">PAGEREF _Toc1192093188 \h</w:instrText>
             </w:r>
             <w:r>
               <w:fldChar w:fldCharType="separate"/>
@@ -549,7 +562,7 @@
               <w:rPr>
                 <w:rStyle w:val="Hyperlink"/>
               </w:rPr>
-              <w:t>4</w:t>
+              <w:t>6</w:t>
             </w:r>
             <w:r>
               <w:fldChar w:fldCharType="end"/>
@@ -567,7 +580,7 @@
               <w:rStyle w:val="Hyperlink"/>
             </w:rPr>
           </w:pPr>
-          <w:hyperlink w:anchor="_Toc1170573652">
+          <w:hyperlink w:anchor="_Toc1921192334">
             <w:r>
               <w:rPr>
                 <w:rStyle w:val="Hyperlink"/>
@@ -581,7 +594,7 @@
               <w:fldChar w:fldCharType="begin"/>
             </w:r>
             <w:r>
-              <w:instrText xml:space="preserve">PAGEREF _Toc1170573652 \h</w:instrText>
+              <w:instrText xml:space="preserve">PAGEREF _Toc1921192334 \h</w:instrText>
             </w:r>
             <w:r>
               <w:fldChar w:fldCharType="separate"/>
@@ -590,7 +603,7 @@
               <w:rPr>
                 <w:rStyle w:val="Hyperlink"/>
               </w:rPr>
-              <w:t>5</w:t>
+              <w:t>6</w:t>
             </w:r>
             <w:r>
               <w:fldChar w:fldCharType="end"/>
@@ -608,7 +621,7 @@
               <w:rStyle w:val="Hyperlink"/>
             </w:rPr>
           </w:pPr>
-          <w:hyperlink w:anchor="_Toc1927255223">
+          <w:hyperlink w:anchor="_Toc884644198">
             <w:r>
               <w:rPr>
                 <w:rStyle w:val="Hyperlink"/>
@@ -622,7 +635,7 @@
               <w:fldChar w:fldCharType="begin"/>
             </w:r>
             <w:r>
-              <w:instrText xml:space="preserve">PAGEREF _Toc1927255223 \h</w:instrText>
+              <w:instrText xml:space="preserve">PAGEREF _Toc884644198 \h</w:instrText>
             </w:r>
             <w:r>
               <w:fldChar w:fldCharType="separate"/>
@@ -631,7 +644,7 @@
               <w:rPr>
                 <w:rStyle w:val="Hyperlink"/>
               </w:rPr>
-              <w:t>5</w:t>
+              <w:t>7</w:t>
             </w:r>
             <w:r>
               <w:fldChar w:fldCharType="end"/>
@@ -683,7 +696,7 @@
           <w:szCs w:val="36"/>
         </w:rPr>
       </w:pPr>
-      <w:bookmarkStart w:name="_Toc1827917598" w:id="34660692"/>
+      <w:bookmarkStart w:name="_Toc15630651" w:id="499038120"/>
       <w:r>
         <w:rPr>
           <w:rFonts w:ascii="Constantia" w:hAnsi="Constantia" w:eastAsia="Constantia" w:cs="Constantia"/>
@@ -695,7 +708,7 @@
         </w:rPr>
         <w:t>Contexto do Projeto</w:t>
       </w:r>
-      <w:bookmarkEnd w:id="34660692"/>
+      <w:bookmarkEnd w:id="499038120"/>
     </w:p>
     <w:p>
       <w:pPr>
@@ -735,7 +748,29 @@
           <w:szCs w:val="28"/>
           <w:lang w:val="pt-BR"/>
         </w:rPr>
-        <w:t>Os ofídios, conhecidos também como cobras ou serpentes, são animais vertebrados e ao lado dos lagartos, jacarés e tartarugas compõem o grupo dos répteis. No mundo, são conhecidas atualmente cerca de 2.900 espécies de serpentes, distribuídas entre 465 gêneros e 20 famílias. Na fauna brasileira, há representantes de 321 espécies, 75 gêneros e 9 famílias. Sendo possível ver cobras de todos os tipos de cores e tamanhos, sendo possível encontrá-las nas florestas, mares, rios, lagos, pântanos, desertos, entre outros locais e biomas, menos nas regiões da Antarctica e l</w:t>
+        <w:t>Os ofídios, conhecidos também como cobras ou serpentes, são animais vertebrados e ao lado dos lagartos, jacarés e tartarugas compõem o grupo dos répteis. No mundo, são conhecidas atualmente cerca de 2.900 espécies de serpentes, distribuídas entre 465 gêneros e 20 famílias. Na fauna brasileira, há representantes de 321 espécies, 75 gêneros e 9 famílias. Sendo possível ver cobras de todos os tipos</w:t>
+      </w:r>
+      <w:r>
+        <w:rPr>
+          <w:rFonts w:ascii="Constantia" w:hAnsi="Constantia" w:eastAsia="Constantia" w:cs="Constantia"/>
+          <w:noProof w:val="0"/>
+          <w:color w:val="auto"/>
+          <w:sz w:val="28"/>
+          <w:szCs w:val="28"/>
+          <w:lang w:val="pt-BR"/>
+        </w:rPr>
+        <w:t xml:space="preserve">, </w:t>
+      </w:r>
+      <w:r>
+        <w:rPr>
+          <w:rFonts w:ascii="Constantia" w:hAnsi="Constantia" w:eastAsia="Constantia" w:cs="Constantia"/>
+          <w:noProof w:val="0"/>
+          <w:color w:val="auto"/>
+          <w:sz w:val="28"/>
+          <w:szCs w:val="28"/>
+          <w:lang w:val="pt-BR"/>
+        </w:rPr>
+        <w:t>cores e tamanhos, sendo possível encontrá-las nas florestas, mares, rios, lagos, pântanos, desertos, entre outros locais e biomas, menos nas regiões da Antarctica e l</w:t>
       </w:r>
       <w:r>
         <w:rPr>
@@ -833,7 +868,62 @@
           <w:szCs w:val="28"/>
           <w:lang w:val="pt-BR"/>
         </w:rPr>
-        <w:t>Sendo animais extremamente importantes para o ecossistema do planeta, assim como qualquer outro. Contribuindo com seu papel de predador se alimentando de diferentes tipos de presas - aranhas, lacraias, minhocas, lesmas, ratos, peixes, anfíbios, ovos de anfíbios, répteis, aves, ovos de aves e mamíferos. Algumas são especialistas (ou seja, só comem um tipo de alimento) e outras generalistas (comem vários tipos de alimentos). Como presas, as cobras servem de alimento principalmente para aves, répteis e mamíferos. Na sua ausência a cadeia alimentar teria um desequilíbrio, como por exemplo excesso de ratos, capivaras, pássaros, dentre outros animais e o sumiço de outras espécies que se alimentam das mesmas.</w:t>
+        <w:t>Sendo animais extremamente importantes para o ecossistema do planeta, assim como qualquer outro. Contribuindo com seu papel de predador se alimentando de diferentes tipos de presas - aranhas, lacraias, minhocas, lesmas, ratos, peixes, anfíbios, ovos de anfíbios, répteis, aves, ovos de aves e mamíferos. Algumas são especialistas (ou seja, só comem um tipo de alimento) e outras generalistas (comem vários tipos de alimentos). Como presas, as cobras servem de alimento principalmente para aves, répteis e mamíferos.</w:t>
+      </w:r>
+      <w:r>
+        <w:rPr>
+          <w:rFonts w:ascii="Constantia" w:hAnsi="Constantia" w:eastAsia="Constantia" w:cs="Constantia"/>
+          <w:noProof w:val="0"/>
+          <w:color w:val="auto"/>
+          <w:sz w:val="28"/>
+          <w:szCs w:val="28"/>
+          <w:lang w:val="pt-BR"/>
+        </w:rPr>
+        <w:t xml:space="preserve"> Muitas delas desempenham um papel fundamental no equilíbrio ecológico, n</w:t>
+      </w:r>
+      <w:r>
+        <w:rPr>
+          <w:rFonts w:ascii="Constantia" w:hAnsi="Constantia" w:eastAsia="Constantia" w:cs="Constantia"/>
+          <w:noProof w:val="0"/>
+          <w:color w:val="auto"/>
+          <w:sz w:val="28"/>
+          <w:szCs w:val="28"/>
+          <w:lang w:val="pt-BR"/>
+        </w:rPr>
+        <w:t>a sua ausência a cadeia alimentar teria um</w:t>
+      </w:r>
+      <w:r>
+        <w:rPr>
+          <w:rFonts w:ascii="Constantia" w:hAnsi="Constantia" w:eastAsia="Constantia" w:cs="Constantia"/>
+          <w:noProof w:val="0"/>
+          <w:color w:val="auto"/>
+          <w:sz w:val="28"/>
+          <w:szCs w:val="28"/>
+          <w:lang w:val="pt-BR"/>
+        </w:rPr>
+        <w:t xml:space="preserve"> grande</w:t>
+      </w:r>
+      <w:r>
+        <w:rPr>
+          <w:rFonts w:ascii="Constantia" w:hAnsi="Constantia" w:eastAsia="Constantia" w:cs="Constantia"/>
+          <w:noProof w:val="0"/>
+          <w:color w:val="auto"/>
+          <w:sz w:val="28"/>
+          <w:szCs w:val="28"/>
+          <w:lang w:val="pt-BR"/>
+        </w:rPr>
+        <w:t xml:space="preserve"> </w:t>
+      </w:r>
+      <w:r>
+        <w:rPr>
+          <w:rFonts w:ascii="Constantia" w:hAnsi="Constantia" w:eastAsia="Constantia" w:cs="Constantia"/>
+          <w:noProof w:val="0"/>
+          <w:color w:val="auto"/>
+          <w:sz w:val="28"/>
+          <w:szCs w:val="28"/>
+          <w:lang w:val="pt-BR"/>
+        </w:rPr>
+        <w:t>desequilíbrio, como por exemplo excesso de ratos, capivaras, pássaros, dentre outros animais e o sumiço de outras espécies que se alimentam das mesmas.</w:t>
       </w:r>
     </w:p>
     <w:p>
@@ -871,10 +961,7 @@
           <w:szCs w:val="28"/>
           <w:lang w:val="pt-BR"/>
         </w:rPr>
-        <w:t xml:space="preserve">Mas Infelizmente são animais que sofrem um grande preconceito da sociedade, tanto por mitos, religião, medo por falta de conhecimento. </w:t>
-      </w:r>
-      <w:r>
-        <w:br/>
+        <w:t>Mas Infelizmente são animais que sofrem um grande preconceito da sociedade,</w:t>
       </w:r>
       <w:r>
         <w:rPr>
@@ -891,14 +978,9 @@
           <w:szCs w:val="28"/>
           <w:lang w:val="pt-BR"/>
         </w:rPr>
-        <w:t>Esse preconceito muitas vezes resulta em atitudes prejudiciais, como a perseguição e morte indiscriminada de cobras, mesmo aquelas que são inofensivas e desempenham um papel crucial no controle de populações de pragas. É importante destacar que a maioria das serpentes não representa uma ameaça significativa para os seres humanos, e muitas delas desempenham um papel fundamental no equilíbrio ecológico.</w:t>
-      </w:r>
-    </w:p>
-    <w:p>
-      <w:pPr>
-        <w:pStyle w:val="Normal"/>
-        <w:ind w:firstLine="708"/>
-        <w:jc w:val="left"/>
+        <w:t xml:space="preserve"> é compreensível que o medo das cobras seja comum, muitas vezes enraizado em mitos</w:t>
+      </w:r>
+      <w:r>
         <w:rPr>
           <w:rFonts w:ascii="Constantia" w:hAnsi="Constantia" w:eastAsia="Constantia" w:cs="Constantia"/>
           <w:b w:val="0"/>
@@ -913,7 +995,8 @@
           <w:szCs w:val="28"/>
           <w:lang w:val="pt-BR"/>
         </w:rPr>
-      </w:pPr>
+        <w:t>, religião</w:t>
+      </w:r>
       <w:r>
         <w:rPr>
           <w:rFonts w:ascii="Constantia" w:hAnsi="Constantia" w:eastAsia="Constantia" w:cs="Constantia"/>
@@ -929,14 +1012,9 @@
           <w:szCs w:val="28"/>
           <w:lang w:val="pt-BR"/>
         </w:rPr>
-        <w:t>No entanto, é compreensível que o medo das cobras seja comum, muitas vezes enraizado em mitos e desconhecimento. Educação e conscientização são ferramentas cruciais para superar esse preconceito. Compreender a importância das cobras no ecossistema, conhecer as espécies presentes em determinadas regiões e aprender a lidar de maneira segura em encontros inesperados são passos importantes para promover uma coexistência harmônica entre seres humanos e esses fascinantes répteis.</w:t>
-      </w:r>
-    </w:p>
-    <w:p>
-      <w:pPr>
-        <w:pStyle w:val="Normal"/>
-        <w:ind w:firstLine="708"/>
-        <w:jc w:val="left"/>
+        <w:t xml:space="preserve"> e desconhecimento</w:t>
+      </w:r>
+      <w:r>
         <w:rPr>
           <w:rFonts w:ascii="Constantia" w:hAnsi="Constantia" w:eastAsia="Constantia" w:cs="Constantia"/>
           <w:b w:val="0"/>
@@ -951,7 +1029,8 @@
           <w:szCs w:val="28"/>
           <w:lang w:val="pt-BR"/>
         </w:rPr>
-      </w:pPr>
+        <w:t xml:space="preserve">. </w:t>
+      </w:r>
       <w:r>
         <w:rPr>
           <w:rFonts w:ascii="Constantia" w:hAnsi="Constantia" w:eastAsia="Constantia" w:cs="Constantia"/>
@@ -967,7 +1046,7 @@
           <w:szCs w:val="28"/>
           <w:lang w:val="pt-BR"/>
         </w:rPr>
-        <w:t>Além disso, é crucial destacar que muitas cobras são vítimas de tráfico e caça ilegais, o que contribui para o declínio de populações e ecossistemas. A conservação desses animais é vital para a saúde do planeta, e medidas de proteção e preservação devem ser implementadas para garantir a sobrevivência dessas espécies.</w:t>
+        <w:t>Esse preconceito muitas vezes resulta em atitudes prejudiciais, como a perseguição e morte indiscriminada de cobras, mesmo aquelas que são inofensivas e desempenham um papel crucial no controle de populações de pragas.</w:t>
       </w:r>
     </w:p>
     <w:p>
@@ -975,16 +1054,6 @@
         <w:pStyle w:val="Normal"/>
         <w:ind w:firstLine="708"/>
         <w:jc w:val="left"/>
-        <w:rPr>
-          <w:rFonts w:ascii="Constantia" w:hAnsi="Constantia" w:eastAsia="Constantia" w:cs="Constantia"/>
-          <w:noProof w:val="0"/>
-          <w:color w:val="auto"/>
-          <w:sz w:val="28"/>
-          <w:szCs w:val="28"/>
-          <w:lang w:val="pt-BR"/>
-        </w:rPr>
-      </w:pPr>
-      <w:r>
         <w:rPr>
           <w:rFonts w:ascii="Constantia" w:hAnsi="Constantia" w:eastAsia="Constantia" w:cs="Constantia"/>
           <w:b w:val="0"/>
@@ -999,14 +1068,8 @@
           <w:szCs w:val="28"/>
           <w:lang w:val="pt-BR"/>
         </w:rPr>
-        <w:t>Em resumo, as cobras desempenham um papel essencial no equilíbrio ecológico, e é imperativo que a sociedade compreenda e aprecie sua importância. Ao superar preconceitos e promover a coexistência pacífica, podemos garantir não apenas a preservação desses animais fascinantes, mas também a saúde e a sustentabilidade de nossos ecossistemas.</w:t>
-      </w:r>
-    </w:p>
-    <w:p>
-      <w:pPr>
-        <w:pStyle w:val="Normal"/>
-        <w:ind w:firstLine="708"/>
-        <w:jc w:val="left"/>
+      </w:pPr>
+      <w:r>
         <w:rPr>
           <w:rFonts w:ascii="Constantia" w:hAnsi="Constantia" w:eastAsia="Constantia" w:cs="Constantia"/>
           <w:b w:val="0"/>
@@ -1021,77 +1084,8 @@
           <w:szCs w:val="28"/>
           <w:lang w:val="pt-BR"/>
         </w:rPr>
-      </w:pPr>
-    </w:p>
-    <w:p>
-      <w:pPr>
-        <w:pStyle w:val="Heading1"/>
-        <w:rPr>
-          <w:rFonts w:ascii="Constantia" w:hAnsi="Constantia" w:eastAsia="Constantia" w:cs="Constantia"/>
-          <w:b w:val="1"/>
-          <w:bCs w:val="1"/>
-          <w:color w:val="auto"/>
-          <w:sz w:val="36"/>
-          <w:szCs w:val="36"/>
-        </w:rPr>
-      </w:pPr>
-      <w:bookmarkStart w:name="_Toc1881998397" w:id="51247075"/>
-      <w:r>
-        <w:rPr>
-          <w:rFonts w:ascii="Constantia" w:hAnsi="Constantia" w:eastAsia="Constantia" w:cs="Constantia"/>
-          <w:b w:val="1"/>
-          <w:bCs w:val="1"/>
-          <w:color w:val="auto"/>
-          <w:sz w:val="36"/>
-          <w:szCs w:val="36"/>
-        </w:rPr>
-        <w:t>Objetivo e Justificativa do projeto</w:t>
-      </w:r>
-      <w:bookmarkEnd w:id="51247075"/>
-    </w:p>
-    <w:p>
-      <w:pPr>
-        <w:pStyle w:val="Normal"/>
-      </w:pPr>
-    </w:p>
-    <w:p>
-      <w:pPr>
-        <w:pStyle w:val="Heading2"/>
-        <w:rPr>
-          <w:rFonts w:ascii="Constantia" w:hAnsi="Constantia" w:eastAsia="Constantia" w:cs="Constantia"/>
-          <w:b w:val="1"/>
-          <w:bCs w:val="1"/>
-          <w:color w:val="auto"/>
-          <w:sz w:val="32"/>
-          <w:szCs w:val="32"/>
-        </w:rPr>
-      </w:pPr>
-      <w:bookmarkStart w:name="_Toc105730539" w:id="1975071970"/>
-      <w:r>
-        <w:rPr>
-          <w:rFonts w:ascii="Constantia" w:hAnsi="Constantia" w:eastAsia="Constantia" w:cs="Constantia"/>
-          <w:b w:val="1"/>
-          <w:bCs w:val="1"/>
-          <w:color w:val="auto"/>
-          <w:sz w:val="32"/>
-          <w:szCs w:val="32"/>
-        </w:rPr>
-        <w:t>Objetivo</w:t>
-      </w:r>
-      <w:bookmarkEnd w:id="1975071970"/>
-    </w:p>
-    <w:p>
-      <w:pPr>
-        <w:pStyle w:val="Normal"/>
-        <w:rPr>
-          <w:rFonts w:ascii="Constantia" w:hAnsi="Constantia" w:eastAsia="Constantia" w:cs="Constantia"/>
-          <w:noProof w:val="0"/>
-          <w:color w:val="auto"/>
-          <w:sz w:val="28"/>
-          <w:szCs w:val="28"/>
-          <w:lang w:val="pt-BR"/>
-        </w:rPr>
-      </w:pPr>
+        <w:t xml:space="preserve">No </w:t>
+      </w:r>
       <w:r>
         <w:rPr>
           <w:rFonts w:ascii="Constantia" w:hAnsi="Constantia" w:eastAsia="Constantia" w:cs="Constantia"/>
@@ -1107,12 +1101,9 @@
           <w:szCs w:val="28"/>
           <w:lang w:val="pt-BR"/>
         </w:rPr>
-        <w:t>Reduzir o preconceito e o medo da sociedade em relação às cobras, promovendo a conscientização por meio de informações baseadas em dados, pesquisas e desmistificação, com o intuito de alcançar uma coexistência harmoniosa entre humanos e esses animais essenciais para o equilíbrio ecológico.</w:t>
-      </w:r>
-    </w:p>
-    <w:p>
-      <w:pPr>
-        <w:pStyle w:val="Normal"/>
+        <w:t>entanto, Educação</w:t>
+      </w:r>
+      <w:r>
         <w:rPr>
           <w:rFonts w:ascii="Constantia" w:hAnsi="Constantia" w:eastAsia="Constantia" w:cs="Constantia"/>
           <w:b w:val="0"/>
@@ -1127,46 +1118,8 @@
           <w:szCs w:val="28"/>
           <w:lang w:val="pt-BR"/>
         </w:rPr>
-      </w:pPr>
-    </w:p>
-    <w:p>
-      <w:pPr>
-        <w:pStyle w:val="Heading2"/>
-        <w:rPr>
-          <w:rFonts w:ascii="Constantia" w:hAnsi="Constantia" w:eastAsia="Constantia" w:cs="Constantia"/>
-          <w:b w:val="1"/>
-          <w:bCs w:val="1"/>
-          <w:color w:val="auto"/>
-          <w:sz w:val="32"/>
-          <w:szCs w:val="32"/>
-        </w:rPr>
-      </w:pPr>
-      <w:bookmarkStart w:name="_Toc811518599" w:id="454624702"/>
-      <w:r>
-        <w:rPr>
-          <w:rFonts w:ascii="Constantia" w:hAnsi="Constantia" w:eastAsia="Constantia" w:cs="Constantia"/>
-          <w:b w:val="1"/>
-          <w:bCs w:val="1"/>
-          <w:color w:val="auto"/>
-          <w:sz w:val="32"/>
-          <w:szCs w:val="32"/>
-        </w:rPr>
-        <w:t>Justificativa</w:t>
-      </w:r>
-      <w:bookmarkEnd w:id="454624702"/>
-    </w:p>
-    <w:p>
-      <w:pPr>
-        <w:pStyle w:val="Normal"/>
-        <w:rPr>
-          <w:rFonts w:ascii="Constantia" w:hAnsi="Constantia" w:eastAsia="Constantia" w:cs="Constantia"/>
-          <w:noProof w:val="0"/>
-          <w:color w:val="auto"/>
-          <w:sz w:val="28"/>
-          <w:szCs w:val="28"/>
-          <w:lang w:val="pt-BR"/>
-        </w:rPr>
-      </w:pPr>
+        <w:t xml:space="preserve"> e conscientização são ferramentas cruciais para superar esse preconceito. Compreender a importância das cobras no ecossistema, conhecer as espécies presentes em determinadas regiões e aprender a lidar de maneira segura em encontros inesperados são passos importantes para promover uma coexistência harmônica entre seres humanos e esses fascinantes répteis.</w:t>
+      </w:r>
       <w:r>
         <w:rPr>
           <w:rFonts w:ascii="Constantia" w:hAnsi="Constantia" w:eastAsia="Constantia" w:cs="Constantia"/>
@@ -1182,12 +1135,14 @@
           <w:szCs w:val="28"/>
           <w:lang w:val="pt-BR"/>
         </w:rPr>
-        <w:t>Reduzir o preconceito e o medo da sociedade em relação às cobras.</w:t>
+        <w:t xml:space="preserve"> É importante destacar que a maioria das serpentes não representa uma ameaça significativa para os seres humanos.</w:t>
       </w:r>
     </w:p>
     <w:p>
       <w:pPr>
         <w:pStyle w:val="Normal"/>
+        <w:ind w:firstLine="708"/>
+        <w:jc w:val="left"/>
         <w:rPr>
           <w:rFonts w:ascii="Constantia" w:hAnsi="Constantia" w:eastAsia="Constantia" w:cs="Constantia"/>
           <w:b w:val="0"/>
@@ -1203,6 +1158,478 @@
           <w:lang w:val="pt-BR"/>
         </w:rPr>
       </w:pPr>
+      <w:r>
+        <w:rPr>
+          <w:rFonts w:ascii="Constantia" w:hAnsi="Constantia" w:eastAsia="Constantia" w:cs="Constantia"/>
+          <w:b w:val="0"/>
+          <w:bCs w:val="0"/>
+          <w:i w:val="0"/>
+          <w:iCs w:val="0"/>
+          <w:caps w:val="0"/>
+          <w:smallCaps w:val="0"/>
+          <w:noProof w:val="0"/>
+          <w:color w:val="auto"/>
+          <w:sz w:val="28"/>
+          <w:szCs w:val="28"/>
+          <w:lang w:val="pt-BR"/>
+        </w:rPr>
+        <w:t>Além disso, é crucial destacar que muitas cobras são vítimas de tráfico e caça ilegais, o que contribui para o declínio de populações e ecossistemas. A conservação desses animais é vital para a saúde do planeta, e medidas de proteção e preservação devem ser implementadas para garantir a sobrevivência dessas espécies.</w:t>
+      </w:r>
+    </w:p>
+    <w:p>
+      <w:pPr>
+        <w:pStyle w:val="Normal"/>
+        <w:ind w:firstLine="708"/>
+        <w:jc w:val="left"/>
+        <w:rPr>
+          <w:rFonts w:ascii="Constantia" w:hAnsi="Constantia" w:eastAsia="Constantia" w:cs="Constantia"/>
+          <w:noProof w:val="0"/>
+          <w:color w:val="auto"/>
+          <w:sz w:val="28"/>
+          <w:szCs w:val="28"/>
+          <w:lang w:val="pt-BR"/>
+        </w:rPr>
+      </w:pPr>
+      <w:r>
+        <w:rPr>
+          <w:rFonts w:ascii="Constantia" w:hAnsi="Constantia" w:eastAsia="Constantia" w:cs="Constantia"/>
+          <w:b w:val="0"/>
+          <w:bCs w:val="0"/>
+          <w:i w:val="0"/>
+          <w:iCs w:val="0"/>
+          <w:caps w:val="0"/>
+          <w:smallCaps w:val="0"/>
+          <w:noProof w:val="0"/>
+          <w:color w:val="auto"/>
+          <w:sz w:val="28"/>
+          <w:szCs w:val="28"/>
+          <w:lang w:val="pt-BR"/>
+        </w:rPr>
+        <w:t>Em resumo, as cobras desempenham um papel essencial no equilíbrio ecológico, e é imperativo que a sociedade compreenda e aprecie sua importância. Ao superar preconceitos e promover a coexistência pacífica, podemos garantir não apenas a preservação desses animais fascinantes, mas também a saúde e a sustentabilidade de nossos ecossistemas.</w:t>
+      </w:r>
+    </w:p>
+    <w:p>
+      <w:pPr>
+        <w:pStyle w:val="Normal"/>
+        <w:ind w:firstLine="708"/>
+        <w:jc w:val="left"/>
+        <w:rPr>
+          <w:rFonts w:ascii="Constantia" w:hAnsi="Constantia" w:eastAsia="Constantia" w:cs="Constantia"/>
+          <w:b w:val="0"/>
+          <w:bCs w:val="0"/>
+          <w:i w:val="0"/>
+          <w:iCs w:val="0"/>
+          <w:caps w:val="0"/>
+          <w:smallCaps w:val="0"/>
+          <w:noProof w:val="0"/>
+          <w:color w:val="auto"/>
+          <w:sz w:val="28"/>
+          <w:szCs w:val="28"/>
+          <w:lang w:val="pt-BR"/>
+        </w:rPr>
+      </w:pPr>
+      <w:r>
+        <w:rPr>
+          <w:rFonts w:ascii="Constantia" w:hAnsi="Constantia" w:eastAsia="Constantia" w:cs="Constantia"/>
+          <w:b w:val="0"/>
+          <w:bCs w:val="0"/>
+          <w:i w:val="0"/>
+          <w:iCs w:val="0"/>
+          <w:caps w:val="0"/>
+          <w:smallCaps w:val="0"/>
+          <w:noProof w:val="0"/>
+          <w:color w:val="auto"/>
+          <w:sz w:val="28"/>
+          <w:szCs w:val="28"/>
+          <w:lang w:val="pt-BR"/>
+        </w:rPr>
+        <w:t xml:space="preserve">Pensando em maneiras de combater o preconceito, medo e os mitos absurdos </w:t>
+      </w:r>
+      <w:r>
+        <w:rPr>
+          <w:rFonts w:ascii="Constantia" w:hAnsi="Constantia" w:eastAsia="Constantia" w:cs="Constantia"/>
+          <w:b w:val="0"/>
+          <w:bCs w:val="0"/>
+          <w:i w:val="0"/>
+          <w:iCs w:val="0"/>
+          <w:caps w:val="0"/>
+          <w:smallCaps w:val="0"/>
+          <w:noProof w:val="0"/>
+          <w:color w:val="auto"/>
+          <w:sz w:val="28"/>
+          <w:szCs w:val="28"/>
+          <w:lang w:val="pt-BR"/>
+        </w:rPr>
+        <w:t>que são espalhados pelas cobras, eu Ryan Miranda Barbosa estou desenvolvendo uma aplicação WEB, que traz conhecimento sobre espécies bra</w:t>
+      </w:r>
+      <w:r>
+        <w:rPr>
+          <w:rFonts w:ascii="Constantia" w:hAnsi="Constantia" w:eastAsia="Constantia" w:cs="Constantia"/>
+          <w:b w:val="0"/>
+          <w:bCs w:val="0"/>
+          <w:i w:val="0"/>
+          <w:iCs w:val="0"/>
+          <w:caps w:val="0"/>
+          <w:smallCaps w:val="0"/>
+          <w:noProof w:val="0"/>
+          <w:color w:val="auto"/>
+          <w:sz w:val="28"/>
+          <w:szCs w:val="28"/>
+          <w:lang w:val="pt-BR"/>
+        </w:rPr>
+        <w:t>sileiras, desvenda mitos, e traz um catálogo e pesquisa</w:t>
+      </w:r>
+      <w:r>
+        <w:rPr>
+          <w:rFonts w:ascii="Constantia" w:hAnsi="Constantia" w:eastAsia="Constantia" w:cs="Constantia"/>
+          <w:b w:val="0"/>
+          <w:bCs w:val="0"/>
+          <w:i w:val="0"/>
+          <w:iCs w:val="0"/>
+          <w:caps w:val="0"/>
+          <w:smallCaps w:val="0"/>
+          <w:noProof w:val="0"/>
+          <w:color w:val="auto"/>
+          <w:sz w:val="28"/>
+          <w:szCs w:val="28"/>
+          <w:lang w:val="pt-BR"/>
+        </w:rPr>
+        <w:t>s</w:t>
+      </w:r>
+      <w:r>
+        <w:rPr>
+          <w:rFonts w:ascii="Constantia" w:hAnsi="Constantia" w:eastAsia="Constantia" w:cs="Constantia"/>
+          <w:b w:val="0"/>
+          <w:bCs w:val="0"/>
+          <w:i w:val="0"/>
+          <w:iCs w:val="0"/>
+          <w:caps w:val="0"/>
+          <w:smallCaps w:val="0"/>
+          <w:noProof w:val="0"/>
+          <w:color w:val="auto"/>
+          <w:sz w:val="28"/>
+          <w:szCs w:val="28"/>
+          <w:lang w:val="pt-BR"/>
+        </w:rPr>
+        <w:t xml:space="preserve"> sobre as cobras</w:t>
+      </w:r>
+      <w:r>
+        <w:rPr>
+          <w:rFonts w:ascii="Constantia" w:hAnsi="Constantia" w:eastAsia="Constantia" w:cs="Constantia"/>
+          <w:b w:val="0"/>
+          <w:bCs w:val="0"/>
+          <w:i w:val="0"/>
+          <w:iCs w:val="0"/>
+          <w:caps w:val="0"/>
+          <w:smallCaps w:val="0"/>
+          <w:noProof w:val="0"/>
+          <w:color w:val="auto"/>
+          <w:sz w:val="28"/>
+          <w:szCs w:val="28"/>
+          <w:lang w:val="pt-BR"/>
+        </w:rPr>
+        <w:t xml:space="preserve">. O nome deste projeto é </w:t>
+      </w:r>
+      <w:r>
+        <w:rPr>
+          <w:rFonts w:ascii="Constantia" w:hAnsi="Constantia" w:eastAsia="Constantia" w:cs="Constantia"/>
+          <w:b w:val="0"/>
+          <w:bCs w:val="0"/>
+          <w:i w:val="0"/>
+          <w:iCs w:val="0"/>
+          <w:caps w:val="0"/>
+          <w:smallCaps w:val="0"/>
+          <w:noProof w:val="0"/>
+          <w:color w:val="auto"/>
+          <w:sz w:val="28"/>
+          <w:szCs w:val="28"/>
+          <w:lang w:val="pt-BR"/>
+        </w:rPr>
+        <w:t>Friendly</w:t>
+      </w:r>
+      <w:r>
+        <w:rPr>
+          <w:rFonts w:ascii="Constantia" w:hAnsi="Constantia" w:eastAsia="Constantia" w:cs="Constantia"/>
+          <w:b w:val="0"/>
+          <w:bCs w:val="0"/>
+          <w:i w:val="0"/>
+          <w:iCs w:val="0"/>
+          <w:caps w:val="0"/>
+          <w:smallCaps w:val="0"/>
+          <w:noProof w:val="0"/>
+          <w:color w:val="auto"/>
+          <w:sz w:val="28"/>
+          <w:szCs w:val="28"/>
+          <w:lang w:val="pt-BR"/>
+        </w:rPr>
+        <w:t xml:space="preserve"> </w:t>
+      </w:r>
+      <w:r>
+        <w:rPr>
+          <w:rFonts w:ascii="Constantia" w:hAnsi="Constantia" w:eastAsia="Constantia" w:cs="Constantia"/>
+          <w:b w:val="0"/>
+          <w:bCs w:val="0"/>
+          <w:i w:val="0"/>
+          <w:iCs w:val="0"/>
+          <w:caps w:val="0"/>
+          <w:smallCaps w:val="0"/>
+          <w:noProof w:val="0"/>
+          <w:color w:val="auto"/>
+          <w:sz w:val="28"/>
+          <w:szCs w:val="28"/>
+          <w:lang w:val="pt-BR"/>
+        </w:rPr>
+        <w:t>Snakes</w:t>
+      </w:r>
+      <w:r>
+        <w:rPr>
+          <w:rFonts w:ascii="Constantia" w:hAnsi="Constantia" w:eastAsia="Constantia" w:cs="Constantia"/>
+          <w:b w:val="0"/>
+          <w:bCs w:val="0"/>
+          <w:i w:val="0"/>
+          <w:iCs w:val="0"/>
+          <w:caps w:val="0"/>
+          <w:smallCaps w:val="0"/>
+          <w:noProof w:val="0"/>
+          <w:color w:val="auto"/>
+          <w:sz w:val="28"/>
+          <w:szCs w:val="28"/>
+          <w:lang w:val="pt-BR"/>
+        </w:rPr>
+        <w:t xml:space="preserve">, o qual o você está usando agora, seja </w:t>
+      </w:r>
+      <w:r>
+        <w:rPr>
+          <w:rFonts w:ascii="Constantia" w:hAnsi="Constantia" w:eastAsia="Constantia" w:cs="Constantia"/>
+          <w:b w:val="0"/>
+          <w:bCs w:val="0"/>
+          <w:i w:val="0"/>
+          <w:iCs w:val="0"/>
+          <w:caps w:val="0"/>
+          <w:smallCaps w:val="0"/>
+          <w:noProof w:val="0"/>
+          <w:color w:val="auto"/>
+          <w:sz w:val="28"/>
+          <w:szCs w:val="28"/>
+          <w:lang w:val="pt-BR"/>
+        </w:rPr>
+        <w:t>bem-vindo,</w:t>
+      </w:r>
+      <w:r>
+        <w:rPr>
+          <w:rFonts w:ascii="Constantia" w:hAnsi="Constantia" w:eastAsia="Constantia" w:cs="Constantia"/>
+          <w:b w:val="0"/>
+          <w:bCs w:val="0"/>
+          <w:i w:val="0"/>
+          <w:iCs w:val="0"/>
+          <w:caps w:val="0"/>
+          <w:smallCaps w:val="0"/>
+          <w:noProof w:val="0"/>
+          <w:color w:val="auto"/>
+          <w:sz w:val="28"/>
+          <w:szCs w:val="28"/>
+          <w:lang w:val="pt-BR"/>
+        </w:rPr>
+        <w:t xml:space="preserve"> espero trazer bastante</w:t>
+      </w:r>
+      <w:r>
+        <w:rPr>
+          <w:rFonts w:ascii="Constantia" w:hAnsi="Constantia" w:eastAsia="Constantia" w:cs="Constantia"/>
+          <w:b w:val="0"/>
+          <w:bCs w:val="0"/>
+          <w:i w:val="0"/>
+          <w:iCs w:val="0"/>
+          <w:caps w:val="0"/>
+          <w:smallCaps w:val="0"/>
+          <w:noProof w:val="0"/>
+          <w:color w:val="auto"/>
+          <w:sz w:val="28"/>
+          <w:szCs w:val="28"/>
+          <w:lang w:val="pt-BR"/>
+        </w:rPr>
+        <w:t xml:space="preserve"> conhecimento para você </w:t>
+      </w:r>
+      <w:r>
+        <w:rPr>
+          <w:rFonts w:ascii="Constantia" w:hAnsi="Constantia" w:eastAsia="Constantia" w:cs="Constantia"/>
+          <w:b w:val="0"/>
+          <w:bCs w:val="0"/>
+          <w:i w:val="0"/>
+          <w:iCs w:val="0"/>
+          <w:caps w:val="0"/>
+          <w:smallCaps w:val="0"/>
+          <w:noProof w:val="0"/>
+          <w:color w:val="auto"/>
+          <w:sz w:val="28"/>
+          <w:szCs w:val="28"/>
+          <w:lang w:val="pt-BR"/>
+        </w:rPr>
+        <w:t xml:space="preserve">compreender esses animais </w:t>
+      </w:r>
+      <w:r>
+        <w:rPr>
+          <w:rFonts w:ascii="Constantia" w:hAnsi="Constantia" w:eastAsia="Constantia" w:cs="Constantia"/>
+          <w:b w:val="0"/>
+          <w:bCs w:val="0"/>
+          <w:i w:val="0"/>
+          <w:iCs w:val="0"/>
+          <w:caps w:val="0"/>
+          <w:smallCaps w:val="0"/>
+          <w:noProof w:val="0"/>
+          <w:color w:val="auto"/>
+          <w:sz w:val="28"/>
+          <w:szCs w:val="28"/>
+          <w:lang w:val="pt-BR"/>
+        </w:rPr>
+        <w:t>magníficos</w:t>
+      </w:r>
+      <w:r>
+        <w:rPr>
+          <w:rFonts w:ascii="Constantia" w:hAnsi="Constantia" w:eastAsia="Constantia" w:cs="Constantia"/>
+          <w:b w:val="0"/>
+          <w:bCs w:val="0"/>
+          <w:i w:val="0"/>
+          <w:iCs w:val="0"/>
+          <w:caps w:val="0"/>
+          <w:smallCaps w:val="0"/>
+          <w:noProof w:val="0"/>
+          <w:color w:val="auto"/>
+          <w:sz w:val="28"/>
+          <w:szCs w:val="28"/>
+          <w:lang w:val="pt-BR"/>
+        </w:rPr>
+        <w:t>!</w:t>
+      </w:r>
+    </w:p>
+    <w:p>
+      <w:pPr>
+        <w:pStyle w:val="Normal"/>
+        <w:ind w:firstLine="708"/>
+        <w:jc w:val="left"/>
+        <w:rPr>
+          <w:rFonts w:ascii="Constantia" w:hAnsi="Constantia" w:eastAsia="Constantia" w:cs="Constantia"/>
+          <w:b w:val="0"/>
+          <w:bCs w:val="0"/>
+          <w:i w:val="0"/>
+          <w:iCs w:val="0"/>
+          <w:caps w:val="0"/>
+          <w:smallCaps w:val="0"/>
+          <w:noProof w:val="0"/>
+          <w:color w:val="auto"/>
+          <w:sz w:val="28"/>
+          <w:szCs w:val="28"/>
+          <w:lang w:val="pt-BR"/>
+        </w:rPr>
+      </w:pPr>
+    </w:p>
+    <w:p>
+      <w:pPr>
+        <w:pStyle w:val="Normal"/>
+        <w:ind w:firstLine="708"/>
+        <w:jc w:val="left"/>
+        <w:rPr>
+          <w:rFonts w:ascii="Constantia" w:hAnsi="Constantia" w:eastAsia="Constantia" w:cs="Constantia"/>
+          <w:b w:val="0"/>
+          <w:bCs w:val="0"/>
+          <w:i w:val="0"/>
+          <w:iCs w:val="0"/>
+          <w:caps w:val="0"/>
+          <w:smallCaps w:val="0"/>
+          <w:noProof w:val="0"/>
+          <w:color w:val="auto"/>
+          <w:sz w:val="28"/>
+          <w:szCs w:val="28"/>
+          <w:lang w:val="pt-BR"/>
+        </w:rPr>
+      </w:pPr>
+      <w:r>
+        <w:rPr>
+          <w:rFonts w:ascii="Constantia" w:hAnsi="Constantia" w:eastAsia="Constantia" w:cs="Constantia"/>
+          <w:b w:val="0"/>
+          <w:bCs w:val="0"/>
+          <w:i w:val="0"/>
+          <w:iCs w:val="0"/>
+          <w:caps w:val="0"/>
+          <w:smallCaps w:val="0"/>
+          <w:noProof w:val="0"/>
+          <w:color w:val="auto"/>
+          <w:sz w:val="28"/>
+          <w:szCs w:val="28"/>
+          <w:lang w:val="pt-BR"/>
+        </w:rPr>
+        <w:t>Imagem do resultado de uma pesquisa de campo.</w:t>
+      </w:r>
+    </w:p>
+    <w:p>
+      <w:pPr>
+        <w:pStyle w:val="Normal"/>
+        <w:ind w:firstLine="708"/>
+        <w:jc w:val="left"/>
+      </w:pPr>
+      <w:r>
+        <w:drawing>
+          <wp:inline wp14:editId="37714C0A" wp14:anchorId="6F28E5A5">
+            <wp:extent cx="4572000" cy="1924050"/>
+            <wp:effectExtent l="0" t="0" r="0" b="0"/>
+            <wp:docPr id="1020234162" name="" descr="Gráfico de respostas do Formulários Google. Título da pergunta: Como você se sente em relação a cobras?. Número de respostas: 25 respostas." title=""/>
+            <wp:cNvGraphicFramePr>
+              <a:graphicFrameLocks noChangeAspect="1"/>
+            </wp:cNvGraphicFramePr>
+            <a:graphic>
+              <a:graphicData uri="http://schemas.openxmlformats.org/drawingml/2006/picture">
+                <pic:pic>
+                  <pic:nvPicPr>
+                    <pic:cNvPr id="0" name=""/>
+                    <pic:cNvPicPr/>
+                  </pic:nvPicPr>
+                  <pic:blipFill>
+                    <a:blip r:embed="R27c002b6b3b94767">
+                      <a:extLst>
+                        <a:ext xmlns:a="http://schemas.openxmlformats.org/drawingml/2006/main" uri="{28A0092B-C50C-407E-A947-70E740481C1C}">
+                          <a14:useLocalDpi val="0"/>
+                        </a:ext>
+                      </a:extLst>
+                    </a:blip>
+                    <a:stretch>
+                      <a:fillRect/>
+                    </a:stretch>
+                  </pic:blipFill>
+                  <pic:spPr>
+                    <a:xfrm>
+                      <a:off x="0" y="0"/>
+                      <a:ext cx="4572000" cy="1924050"/>
+                    </a:xfrm>
+                    <a:prstGeom prst="rect">
+                      <a:avLst/>
+                    </a:prstGeom>
+                  </pic:spPr>
+                </pic:pic>
+              </a:graphicData>
+            </a:graphic>
+          </wp:inline>
+        </w:drawing>
+      </w:r>
+    </w:p>
+    <w:p>
+      <w:pPr>
+        <w:pStyle w:val="Normal"/>
+        <w:ind w:firstLine="708"/>
+        <w:jc w:val="left"/>
+        <w:rPr>
+          <w:rFonts w:ascii="Constantia" w:hAnsi="Constantia" w:eastAsia="Constantia" w:cs="Constantia"/>
+          <w:b w:val="0"/>
+          <w:bCs w:val="0"/>
+          <w:i w:val="0"/>
+          <w:iCs w:val="0"/>
+          <w:caps w:val="0"/>
+          <w:smallCaps w:val="0"/>
+          <w:noProof w:val="0"/>
+          <w:color w:val="auto"/>
+          <w:sz w:val="28"/>
+          <w:szCs w:val="28"/>
+          <w:lang w:val="pt-BR"/>
+        </w:rPr>
+      </w:pPr>
     </w:p>
     <w:p>
       <w:pPr>
@@ -1216,7 +1643,7 @@
           <w:szCs w:val="36"/>
         </w:rPr>
       </w:pPr>
-      <w:bookmarkStart w:name="_Toc1759801991" w:id="1849296443"/>
+      <w:bookmarkStart w:name="_Toc316030495" w:id="1391955899"/>
       <w:r>
         <w:rPr>
           <w:rFonts w:ascii="Constantia" w:hAnsi="Constantia" w:eastAsia="Constantia" w:cs="Constantia"/>
@@ -1226,9 +1653,258 @@
           <w:sz w:val="36"/>
           <w:szCs w:val="36"/>
         </w:rPr>
+        <w:t>Objetivo e Justificativa do projeto</w:t>
+      </w:r>
+      <w:bookmarkEnd w:id="1391955899"/>
+    </w:p>
+    <w:p>
+      <w:pPr>
+        <w:pStyle w:val="Normal"/>
+      </w:pPr>
+    </w:p>
+    <w:p>
+      <w:pPr>
+        <w:pStyle w:val="Heading2"/>
+        <w:rPr>
+          <w:rFonts w:ascii="Constantia" w:hAnsi="Constantia" w:eastAsia="Constantia" w:cs="Constantia"/>
+          <w:b w:val="1"/>
+          <w:bCs w:val="1"/>
+          <w:color w:val="auto"/>
+          <w:sz w:val="32"/>
+          <w:szCs w:val="32"/>
+        </w:rPr>
+      </w:pPr>
+      <w:bookmarkStart w:name="_Toc744427481" w:id="1847963169"/>
+      <w:r>
+        <w:rPr>
+          <w:rFonts w:ascii="Constantia" w:hAnsi="Constantia" w:eastAsia="Constantia" w:cs="Constantia"/>
+          <w:b w:val="1"/>
+          <w:bCs w:val="1"/>
+          <w:color w:val="auto"/>
+          <w:sz w:val="32"/>
+          <w:szCs w:val="32"/>
+        </w:rPr>
+        <w:t>Objetivo</w:t>
+      </w:r>
+      <w:bookmarkEnd w:id="1847963169"/>
+    </w:p>
+    <w:p>
+      <w:pPr>
+        <w:pStyle w:val="Normal"/>
+        <w:rPr>
+          <w:rFonts w:ascii="Constantia" w:hAnsi="Constantia" w:eastAsia="Constantia" w:cs="Constantia"/>
+          <w:noProof w:val="0"/>
+          <w:color w:val="auto"/>
+          <w:sz w:val="28"/>
+          <w:szCs w:val="28"/>
+          <w:lang w:val="pt-BR"/>
+        </w:rPr>
+      </w:pPr>
+      <w:r>
+        <w:rPr>
+          <w:rFonts w:ascii="Constantia" w:hAnsi="Constantia" w:eastAsia="Constantia" w:cs="Constantia"/>
+          <w:b w:val="0"/>
+          <w:bCs w:val="0"/>
+          <w:i w:val="0"/>
+          <w:iCs w:val="0"/>
+          <w:caps w:val="0"/>
+          <w:smallCaps w:val="0"/>
+          <w:noProof w:val="0"/>
+          <w:color w:val="auto"/>
+          <w:sz w:val="28"/>
+          <w:szCs w:val="28"/>
+          <w:lang w:val="pt-BR"/>
+        </w:rPr>
+        <w:t>Reduzir o preconceito e o medo da sociedade em relação às cobras, promovendo a conscientização por meio de informações baseadas em dados, pesquisas e desmistificação, com o intuito de alcançar uma coexistência harmoniosa entre humanos e esses animais essenciais para o equilíbrio ecológico</w:t>
+      </w:r>
+      <w:r>
+        <w:rPr>
+          <w:rFonts w:ascii="Constantia" w:hAnsi="Constantia" w:eastAsia="Constantia" w:cs="Constantia"/>
+          <w:b w:val="0"/>
+          <w:bCs w:val="0"/>
+          <w:i w:val="0"/>
+          <w:iCs w:val="0"/>
+          <w:caps w:val="0"/>
+          <w:smallCaps w:val="0"/>
+          <w:noProof w:val="0"/>
+          <w:color w:val="auto"/>
+          <w:sz w:val="28"/>
+          <w:szCs w:val="28"/>
+          <w:lang w:val="pt-BR"/>
+        </w:rPr>
+        <w:t xml:space="preserve"> e preservação desses animais</w:t>
+      </w:r>
+      <w:r>
+        <w:rPr>
+          <w:rFonts w:ascii="Constantia" w:hAnsi="Constantia" w:eastAsia="Constantia" w:cs="Constantia"/>
+          <w:b w:val="0"/>
+          <w:bCs w:val="0"/>
+          <w:i w:val="0"/>
+          <w:iCs w:val="0"/>
+          <w:caps w:val="0"/>
+          <w:smallCaps w:val="0"/>
+          <w:noProof w:val="0"/>
+          <w:color w:val="auto"/>
+          <w:sz w:val="28"/>
+          <w:szCs w:val="28"/>
+          <w:lang w:val="pt-BR"/>
+        </w:rPr>
+        <w:t>.</w:t>
+      </w:r>
+    </w:p>
+    <w:p>
+      <w:pPr>
+        <w:pStyle w:val="Normal"/>
+        <w:rPr>
+          <w:rFonts w:ascii="Constantia" w:hAnsi="Constantia" w:eastAsia="Constantia" w:cs="Constantia"/>
+          <w:b w:val="0"/>
+          <w:bCs w:val="0"/>
+          <w:i w:val="0"/>
+          <w:iCs w:val="0"/>
+          <w:caps w:val="0"/>
+          <w:smallCaps w:val="0"/>
+          <w:noProof w:val="0"/>
+          <w:color w:val="auto"/>
+          <w:sz w:val="28"/>
+          <w:szCs w:val="28"/>
+          <w:lang w:val="pt-BR"/>
+        </w:rPr>
+      </w:pPr>
+    </w:p>
+    <w:p>
+      <w:pPr>
+        <w:pStyle w:val="Heading2"/>
+        <w:rPr>
+          <w:rFonts w:ascii="Constantia" w:hAnsi="Constantia" w:eastAsia="Constantia" w:cs="Constantia"/>
+          <w:b w:val="1"/>
+          <w:bCs w:val="1"/>
+          <w:color w:val="auto"/>
+          <w:sz w:val="32"/>
+          <w:szCs w:val="32"/>
+        </w:rPr>
+      </w:pPr>
+      <w:bookmarkStart w:name="_Toc413846966" w:id="1531488347"/>
+      <w:r>
+        <w:rPr>
+          <w:rFonts w:ascii="Constantia" w:hAnsi="Constantia" w:eastAsia="Constantia" w:cs="Constantia"/>
+          <w:b w:val="1"/>
+          <w:bCs w:val="1"/>
+          <w:color w:val="auto"/>
+          <w:sz w:val="32"/>
+          <w:szCs w:val="32"/>
+        </w:rPr>
+        <w:t>Justificativa</w:t>
+      </w:r>
+      <w:bookmarkEnd w:id="1531488347"/>
+    </w:p>
+    <w:p>
+      <w:pPr>
+        <w:pStyle w:val="Normal"/>
+        <w:rPr>
+          <w:rFonts w:ascii="Constantia" w:hAnsi="Constantia" w:eastAsia="Constantia" w:cs="Constantia"/>
+          <w:noProof w:val="0"/>
+          <w:color w:val="auto"/>
+          <w:sz w:val="28"/>
+          <w:szCs w:val="28"/>
+          <w:lang w:val="pt-BR"/>
+        </w:rPr>
+      </w:pPr>
+      <w:r>
+        <w:rPr>
+          <w:rFonts w:ascii="Constantia" w:hAnsi="Constantia" w:eastAsia="Constantia" w:cs="Constantia"/>
+          <w:b w:val="0"/>
+          <w:bCs w:val="0"/>
+          <w:i w:val="0"/>
+          <w:iCs w:val="0"/>
+          <w:caps w:val="0"/>
+          <w:smallCaps w:val="0"/>
+          <w:noProof w:val="0"/>
+          <w:color w:val="auto"/>
+          <w:sz w:val="28"/>
+          <w:szCs w:val="28"/>
+          <w:lang w:val="pt-BR"/>
+        </w:rPr>
+        <w:t>Reduzir o preconceito e o medo da sociedade em relação às cobras</w:t>
+      </w:r>
+      <w:r>
+        <w:rPr>
+          <w:rFonts w:ascii="Constantia" w:hAnsi="Constantia" w:eastAsia="Constantia" w:cs="Constantia"/>
+          <w:b w:val="0"/>
+          <w:bCs w:val="0"/>
+          <w:i w:val="0"/>
+          <w:iCs w:val="0"/>
+          <w:caps w:val="0"/>
+          <w:smallCaps w:val="0"/>
+          <w:noProof w:val="0"/>
+          <w:color w:val="auto"/>
+          <w:sz w:val="28"/>
+          <w:szCs w:val="28"/>
+          <w:lang w:val="pt-BR"/>
+        </w:rPr>
+        <w:t xml:space="preserve"> e evitar baixas por conta do medo</w:t>
+      </w:r>
+      <w:r>
+        <w:rPr>
+          <w:rFonts w:ascii="Constantia" w:hAnsi="Constantia" w:eastAsia="Constantia" w:cs="Constantia"/>
+          <w:b w:val="0"/>
+          <w:bCs w:val="0"/>
+          <w:i w:val="0"/>
+          <w:iCs w:val="0"/>
+          <w:caps w:val="0"/>
+          <w:smallCaps w:val="0"/>
+          <w:noProof w:val="0"/>
+          <w:color w:val="auto"/>
+          <w:sz w:val="28"/>
+          <w:szCs w:val="28"/>
+          <w:lang w:val="pt-BR"/>
+        </w:rPr>
+        <w:t>.</w:t>
+      </w:r>
+    </w:p>
+    <w:p>
+      <w:pPr>
+        <w:pStyle w:val="Normal"/>
+        <w:rPr>
+          <w:rFonts w:ascii="Constantia" w:hAnsi="Constantia" w:eastAsia="Constantia" w:cs="Constantia"/>
+          <w:b w:val="0"/>
+          <w:bCs w:val="0"/>
+          <w:i w:val="0"/>
+          <w:iCs w:val="0"/>
+          <w:caps w:val="0"/>
+          <w:smallCaps w:val="0"/>
+          <w:noProof w:val="0"/>
+          <w:color w:val="auto"/>
+          <w:sz w:val="28"/>
+          <w:szCs w:val="28"/>
+          <w:lang w:val="pt-BR"/>
+        </w:rPr>
+      </w:pPr>
+    </w:p>
+    <w:p>
+      <w:pPr>
+        <w:pStyle w:val="Heading1"/>
+        <w:rPr>
+          <w:rFonts w:ascii="Constantia" w:hAnsi="Constantia" w:eastAsia="Constantia" w:cs="Constantia"/>
+          <w:b w:val="1"/>
+          <w:bCs w:val="1"/>
+          <w:color w:val="auto"/>
+          <w:sz w:val="36"/>
+          <w:szCs w:val="36"/>
+        </w:rPr>
+      </w:pPr>
+      <w:bookmarkStart w:name="_Toc188821138" w:id="1303175739"/>
+      <w:r>
+        <w:rPr>
+          <w:rFonts w:ascii="Constantia" w:hAnsi="Constantia" w:eastAsia="Constantia" w:cs="Constantia"/>
+          <w:b w:val="1"/>
+          <w:bCs w:val="1"/>
+          <w:color w:val="auto"/>
+          <w:sz w:val="36"/>
+          <w:szCs w:val="36"/>
+        </w:rPr>
         <w:t>Escopo do Projeto</w:t>
       </w:r>
-      <w:bookmarkEnd w:id="1849296443"/>
+      <w:bookmarkEnd w:id="1303175739"/>
     </w:p>
     <w:p>
       <w:pPr>
@@ -1250,7 +1926,17 @@
           <w:sz w:val="28"/>
           <w:szCs w:val="28"/>
         </w:rPr>
-        <w:t xml:space="preserve">Desenvolver um projeto em HTML, JS, CSS, usando todos os conhecimentos adquiridos até o dado momento. </w:t>
+        <w:t>Desenvolver um projeto em HTML, JS, CSS, usando todos os conhecimentos adquiridos até o dado momento</w:t>
+      </w:r>
+      <w:r>
+        <w:rPr>
+          <w:rFonts w:ascii="Constantia" w:hAnsi="Constantia" w:eastAsia="Constantia" w:cs="Constantia"/>
+          <w:b w:val="0"/>
+          <w:bCs w:val="0"/>
+          <w:sz w:val="28"/>
+          <w:szCs w:val="28"/>
+        </w:rPr>
+        <w:t>:</w:t>
       </w:r>
     </w:p>
     <w:p>
@@ -1265,6 +1951,647 @@
           <w:szCs w:val="28"/>
         </w:rPr>
       </w:pPr>
+      <w:r>
+        <w:rPr>
+          <w:rFonts w:ascii="Constantia" w:hAnsi="Constantia" w:eastAsia="Constantia" w:cs="Constantia"/>
+          <w:b w:val="0"/>
+          <w:bCs w:val="0"/>
+          <w:sz w:val="28"/>
+          <w:szCs w:val="28"/>
+        </w:rPr>
+        <w:t>Documento do Projeto</w:t>
+      </w:r>
+      <w:r>
+        <w:rPr>
+          <w:rFonts w:ascii="Constantia" w:hAnsi="Constantia" w:eastAsia="Constantia" w:cs="Constantia"/>
+          <w:b w:val="0"/>
+          <w:bCs w:val="0"/>
+          <w:sz w:val="28"/>
+          <w:szCs w:val="28"/>
+        </w:rPr>
+        <w:t>.</w:t>
+      </w:r>
+    </w:p>
+    <w:p>
+      <w:pPr>
+        <w:pStyle w:val="Normal"/>
+        <w:jc w:val="left"/>
+        <w:rPr>
+          <w:rFonts w:ascii="Constantia" w:hAnsi="Constantia" w:eastAsia="Constantia" w:cs="Constantia"/>
+          <w:b w:val="0"/>
+          <w:bCs w:val="0"/>
+          <w:sz w:val="28"/>
+          <w:szCs w:val="28"/>
+        </w:rPr>
+      </w:pPr>
+      <w:r>
+        <w:rPr>
+          <w:rFonts w:ascii="Constantia" w:hAnsi="Constantia" w:eastAsia="Constantia" w:cs="Constantia"/>
+          <w:b w:val="0"/>
+          <w:bCs w:val="0"/>
+          <w:sz w:val="28"/>
+          <w:szCs w:val="28"/>
+        </w:rPr>
+        <w:t xml:space="preserve">Planejamento </w:t>
+      </w:r>
+      <w:r>
+        <w:rPr>
+          <w:rFonts w:ascii="Constantia" w:hAnsi="Constantia" w:eastAsia="Constantia" w:cs="Constantia"/>
+          <w:b w:val="0"/>
+          <w:bCs w:val="0"/>
+          <w:sz w:val="28"/>
+          <w:szCs w:val="28"/>
+        </w:rPr>
+        <w:t xml:space="preserve">no </w:t>
+      </w:r>
+      <w:r>
+        <w:rPr>
+          <w:rFonts w:ascii="Constantia" w:hAnsi="Constantia" w:eastAsia="Constantia" w:cs="Constantia"/>
+          <w:noProof w:val="0"/>
+          <w:sz w:val="28"/>
+          <w:szCs w:val="28"/>
+          <w:lang w:val="pt-BR"/>
+        </w:rPr>
+        <w:t>Tre</w:t>
+      </w:r>
+      <w:r>
+        <w:rPr>
+          <w:rFonts w:ascii="Constantia" w:hAnsi="Constantia" w:eastAsia="Constantia" w:cs="Constantia"/>
+          <w:noProof w:val="0"/>
+          <w:sz w:val="28"/>
+          <w:szCs w:val="28"/>
+          <w:lang w:val="pt-BR"/>
+        </w:rPr>
+        <w:t>llo</w:t>
+      </w:r>
+      <w:r>
+        <w:rPr>
+          <w:rFonts w:ascii="Constantia" w:hAnsi="Constantia" w:eastAsia="Constantia" w:cs="Constantia"/>
+          <w:noProof w:val="0"/>
+          <w:sz w:val="28"/>
+          <w:szCs w:val="28"/>
+          <w:lang w:val="pt-BR"/>
+        </w:rPr>
+        <w:t>.</w:t>
+      </w:r>
+    </w:p>
+    <w:p>
+      <w:pPr>
+        <w:pStyle w:val="Normal"/>
+        <w:jc w:val="left"/>
+        <w:rPr>
+          <w:rFonts w:ascii="Constantia" w:hAnsi="Constantia" w:eastAsia="Constantia" w:cs="Constantia"/>
+          <w:b w:val="0"/>
+          <w:bCs w:val="0"/>
+          <w:sz w:val="28"/>
+          <w:szCs w:val="28"/>
+        </w:rPr>
+      </w:pPr>
+      <w:r>
+        <w:rPr>
+          <w:rFonts w:ascii="Constantia" w:hAnsi="Constantia" w:eastAsia="Constantia" w:cs="Constantia"/>
+          <w:noProof w:val="0"/>
+          <w:sz w:val="28"/>
+          <w:szCs w:val="28"/>
+          <w:lang w:val="pt-BR"/>
+        </w:rPr>
+        <w:t>Modelo Lógico</w:t>
+      </w:r>
+      <w:r>
+        <w:rPr>
+          <w:rFonts w:ascii="Constantia" w:hAnsi="Constantia" w:eastAsia="Constantia" w:cs="Constantia"/>
+          <w:noProof w:val="0"/>
+          <w:sz w:val="28"/>
+          <w:szCs w:val="28"/>
+          <w:lang w:val="pt-BR"/>
+        </w:rPr>
+        <w:t>.</w:t>
+      </w:r>
+    </w:p>
+    <w:p>
+      <w:pPr>
+        <w:pStyle w:val="Normal"/>
+        <w:jc w:val="left"/>
+        <w:rPr>
+          <w:rFonts w:ascii="Constantia" w:hAnsi="Constantia" w:eastAsia="Constantia" w:cs="Constantia"/>
+          <w:b w:val="0"/>
+          <w:bCs w:val="0"/>
+          <w:sz w:val="28"/>
+          <w:szCs w:val="28"/>
+        </w:rPr>
+      </w:pPr>
+      <w:r>
+        <w:rPr>
+          <w:rFonts w:ascii="Constantia" w:hAnsi="Constantia" w:eastAsia="Constantia" w:cs="Constantia"/>
+          <w:noProof w:val="0"/>
+          <w:sz w:val="28"/>
+          <w:szCs w:val="28"/>
+          <w:lang w:val="pt-BR"/>
+        </w:rPr>
+        <w:t>R</w:t>
+      </w:r>
+      <w:r>
+        <w:rPr>
+          <w:rFonts w:ascii="Constantia" w:hAnsi="Constantia" w:eastAsia="Constantia" w:cs="Constantia"/>
+          <w:noProof w:val="0"/>
+          <w:sz w:val="28"/>
+          <w:szCs w:val="28"/>
+          <w:lang w:val="pt-BR"/>
+        </w:rPr>
+        <w:t xml:space="preserve">elacionamentos 1-1 e também 1-N </w:t>
+      </w:r>
+      <w:r>
+        <w:rPr>
+          <w:rFonts w:ascii="Constantia" w:hAnsi="Constantia" w:eastAsia="Constantia" w:cs="Constantia"/>
+          <w:noProof w:val="0"/>
+          <w:sz w:val="28"/>
+          <w:szCs w:val="28"/>
+          <w:lang w:val="pt-BR"/>
+        </w:rPr>
+        <w:t xml:space="preserve">junto dos </w:t>
+      </w:r>
+      <w:r>
+        <w:rPr>
+          <w:rFonts w:ascii="Constantia" w:hAnsi="Constantia" w:eastAsia="Constantia" w:cs="Constantia"/>
+          <w:noProof w:val="0"/>
+          <w:sz w:val="28"/>
+          <w:szCs w:val="28"/>
+          <w:lang w:val="pt-BR"/>
+        </w:rPr>
+        <w:t>Comandos SQL.</w:t>
+      </w:r>
+    </w:p>
+    <w:p>
+      <w:pPr>
+        <w:pStyle w:val="Normal"/>
+        <w:jc w:val="left"/>
+        <w:rPr>
+          <w:rFonts w:ascii="Constantia" w:hAnsi="Constantia" w:eastAsia="Constantia" w:cs="Constantia"/>
+          <w:b w:val="0"/>
+          <w:bCs w:val="0"/>
+          <w:sz w:val="28"/>
+          <w:szCs w:val="28"/>
+        </w:rPr>
+      </w:pPr>
+      <w:r>
+        <w:rPr>
+          <w:rFonts w:ascii="Constantia" w:hAnsi="Constantia" w:eastAsia="Constantia" w:cs="Constantia"/>
+          <w:noProof w:val="0"/>
+          <w:sz w:val="28"/>
+          <w:szCs w:val="28"/>
+          <w:lang w:val="pt-BR"/>
+        </w:rPr>
+        <w:t>Variáveis</w:t>
+      </w:r>
+      <w:r>
+        <w:rPr>
+          <w:rFonts w:ascii="Constantia" w:hAnsi="Constantia" w:eastAsia="Constantia" w:cs="Constantia"/>
+          <w:noProof w:val="0"/>
+          <w:sz w:val="28"/>
+          <w:szCs w:val="28"/>
+          <w:lang w:val="pt-BR"/>
+        </w:rPr>
+        <w:t>.</w:t>
+      </w:r>
+    </w:p>
+    <w:p>
+      <w:pPr>
+        <w:pStyle w:val="Normal"/>
+        <w:jc w:val="left"/>
+        <w:rPr>
+          <w:rFonts w:ascii="Constantia" w:hAnsi="Constantia" w:eastAsia="Constantia" w:cs="Constantia"/>
+          <w:b w:val="0"/>
+          <w:bCs w:val="0"/>
+          <w:sz w:val="28"/>
+          <w:szCs w:val="28"/>
+        </w:rPr>
+      </w:pPr>
+      <w:r>
+        <w:rPr>
+          <w:rFonts w:ascii="Constantia" w:hAnsi="Constantia" w:eastAsia="Constantia" w:cs="Constantia"/>
+          <w:noProof w:val="0"/>
+          <w:sz w:val="28"/>
+          <w:szCs w:val="28"/>
+          <w:lang w:val="pt-BR"/>
+        </w:rPr>
+        <w:t>Funções</w:t>
+      </w:r>
+      <w:r>
+        <w:rPr>
+          <w:rFonts w:ascii="Constantia" w:hAnsi="Constantia" w:eastAsia="Constantia" w:cs="Constantia"/>
+          <w:noProof w:val="0"/>
+          <w:sz w:val="28"/>
+          <w:szCs w:val="28"/>
+          <w:lang w:val="pt-BR"/>
+        </w:rPr>
+        <w:t>.</w:t>
+      </w:r>
+    </w:p>
+    <w:p>
+      <w:pPr>
+        <w:pStyle w:val="Normal"/>
+        <w:jc w:val="left"/>
+        <w:rPr>
+          <w:rFonts w:ascii="Constantia" w:hAnsi="Constantia" w:eastAsia="Constantia" w:cs="Constantia"/>
+          <w:b w:val="0"/>
+          <w:bCs w:val="0"/>
+          <w:sz w:val="28"/>
+          <w:szCs w:val="28"/>
+        </w:rPr>
+      </w:pPr>
+      <w:r>
+        <w:rPr>
+          <w:rFonts w:ascii="Constantia" w:hAnsi="Constantia" w:eastAsia="Constantia" w:cs="Constantia"/>
+          <w:noProof w:val="0"/>
+          <w:sz w:val="28"/>
+          <w:szCs w:val="28"/>
+          <w:lang w:val="pt-BR"/>
+        </w:rPr>
+        <w:t>Operações Matemáticas</w:t>
+      </w:r>
+      <w:r>
+        <w:rPr>
+          <w:rFonts w:ascii="Constantia" w:hAnsi="Constantia" w:eastAsia="Constantia" w:cs="Constantia"/>
+          <w:noProof w:val="0"/>
+          <w:sz w:val="28"/>
+          <w:szCs w:val="28"/>
+          <w:lang w:val="pt-BR"/>
+        </w:rPr>
+        <w:t>.</w:t>
+      </w:r>
+    </w:p>
+    <w:p>
+      <w:pPr>
+        <w:pStyle w:val="Normal"/>
+        <w:jc w:val="left"/>
+        <w:rPr>
+          <w:rFonts w:ascii="Constantia" w:hAnsi="Constantia" w:eastAsia="Constantia" w:cs="Constantia"/>
+          <w:b w:val="0"/>
+          <w:bCs w:val="0"/>
+          <w:sz w:val="28"/>
+          <w:szCs w:val="28"/>
+        </w:rPr>
+      </w:pPr>
+      <w:r>
+        <w:rPr>
+          <w:rFonts w:ascii="Constantia" w:hAnsi="Constantia" w:eastAsia="Constantia" w:cs="Constantia"/>
+          <w:noProof w:val="0"/>
+          <w:sz w:val="28"/>
+          <w:szCs w:val="28"/>
+          <w:lang w:val="pt-BR"/>
+        </w:rPr>
+        <w:t>Condicionais</w:t>
+      </w:r>
+      <w:r>
+        <w:rPr>
+          <w:rFonts w:ascii="Constantia" w:hAnsi="Constantia" w:eastAsia="Constantia" w:cs="Constantia"/>
+          <w:noProof w:val="0"/>
+          <w:sz w:val="28"/>
+          <w:szCs w:val="28"/>
+          <w:lang w:val="pt-BR"/>
+        </w:rPr>
+        <w:t>.</w:t>
+      </w:r>
+    </w:p>
+    <w:p>
+      <w:pPr>
+        <w:pStyle w:val="Normal"/>
+        <w:jc w:val="left"/>
+        <w:rPr>
+          <w:rFonts w:ascii="Constantia" w:hAnsi="Constantia" w:eastAsia="Constantia" w:cs="Constantia"/>
+          <w:b w:val="0"/>
+          <w:bCs w:val="0"/>
+          <w:sz w:val="28"/>
+          <w:szCs w:val="28"/>
+        </w:rPr>
+      </w:pPr>
+      <w:r>
+        <w:rPr>
+          <w:rFonts w:ascii="Constantia" w:hAnsi="Constantia" w:eastAsia="Constantia" w:cs="Constantia"/>
+          <w:noProof w:val="0"/>
+          <w:sz w:val="28"/>
+          <w:szCs w:val="28"/>
+          <w:lang w:val="pt-BR"/>
+        </w:rPr>
+        <w:t>Repetições</w:t>
+      </w:r>
+      <w:r>
+        <w:rPr>
+          <w:rFonts w:ascii="Constantia" w:hAnsi="Constantia" w:eastAsia="Constantia" w:cs="Constantia"/>
+          <w:noProof w:val="0"/>
+          <w:sz w:val="28"/>
+          <w:szCs w:val="28"/>
+          <w:lang w:val="pt-BR"/>
+        </w:rPr>
+        <w:t>.</w:t>
+      </w:r>
+    </w:p>
+    <w:p>
+      <w:pPr>
+        <w:pStyle w:val="Normal"/>
+        <w:jc w:val="left"/>
+        <w:rPr>
+          <w:rFonts w:ascii="Constantia" w:hAnsi="Constantia" w:eastAsia="Constantia" w:cs="Constantia"/>
+          <w:b w:val="0"/>
+          <w:bCs w:val="0"/>
+          <w:sz w:val="28"/>
+          <w:szCs w:val="28"/>
+        </w:rPr>
+      </w:pPr>
+      <w:r>
+        <w:rPr>
+          <w:rFonts w:ascii="Constantia" w:hAnsi="Constantia" w:eastAsia="Constantia" w:cs="Constantia"/>
+          <w:noProof w:val="0"/>
+          <w:sz w:val="28"/>
+          <w:szCs w:val="28"/>
+          <w:lang w:val="pt-BR"/>
+        </w:rPr>
+        <w:t>Vetores.</w:t>
+      </w:r>
+    </w:p>
+    <w:p>
+      <w:pPr>
+        <w:pStyle w:val="Normal"/>
+        <w:jc w:val="left"/>
+        <w:rPr>
+          <w:rFonts w:ascii="Constantia" w:hAnsi="Constantia" w:eastAsia="Constantia" w:cs="Constantia"/>
+          <w:b w:val="0"/>
+          <w:bCs w:val="0"/>
+          <w:sz w:val="28"/>
+          <w:szCs w:val="28"/>
+        </w:rPr>
+      </w:pPr>
+      <w:r>
+        <w:rPr>
+          <w:rFonts w:ascii="Constantia" w:hAnsi="Constantia" w:eastAsia="Constantia" w:cs="Constantia"/>
+          <w:noProof w:val="0"/>
+          <w:sz w:val="28"/>
+          <w:szCs w:val="28"/>
+          <w:lang w:val="pt-BR"/>
+        </w:rPr>
+        <w:t>Métrica aplicadas aos dados (</w:t>
+      </w:r>
+      <w:r>
+        <w:rPr>
+          <w:rFonts w:ascii="Constantia" w:hAnsi="Constantia" w:eastAsia="Constantia" w:cs="Constantia"/>
+          <w:noProof w:val="0"/>
+          <w:sz w:val="28"/>
+          <w:szCs w:val="28"/>
+          <w:lang w:val="pt-BR"/>
+        </w:rPr>
+        <w:t>Analytics</w:t>
+      </w:r>
+      <w:r>
+        <w:rPr>
+          <w:rFonts w:ascii="Constantia" w:hAnsi="Constantia" w:eastAsia="Constantia" w:cs="Constantia"/>
+          <w:noProof w:val="0"/>
+          <w:sz w:val="28"/>
+          <w:szCs w:val="28"/>
+          <w:lang w:val="pt-BR"/>
+        </w:rPr>
+        <w:t>)</w:t>
+      </w:r>
+      <w:r>
+        <w:rPr>
+          <w:rFonts w:ascii="Constantia" w:hAnsi="Constantia" w:eastAsia="Constantia" w:cs="Constantia"/>
+          <w:noProof w:val="0"/>
+          <w:sz w:val="28"/>
+          <w:szCs w:val="28"/>
+          <w:lang w:val="pt-BR"/>
+        </w:rPr>
+        <w:t>.</w:t>
+      </w:r>
+    </w:p>
+    <w:p>
+      <w:pPr>
+        <w:pStyle w:val="Normal"/>
+        <w:jc w:val="left"/>
+        <w:rPr>
+          <w:rFonts w:ascii="Constantia" w:hAnsi="Constantia" w:eastAsia="Constantia" w:cs="Constantia"/>
+          <w:b w:val="0"/>
+          <w:bCs w:val="0"/>
+          <w:sz w:val="28"/>
+          <w:szCs w:val="28"/>
+        </w:rPr>
+      </w:pPr>
+      <w:r>
+        <w:rPr>
+          <w:rFonts w:ascii="Constantia" w:hAnsi="Constantia" w:eastAsia="Constantia" w:cs="Constantia"/>
+          <w:noProof w:val="0"/>
+          <w:sz w:val="28"/>
+          <w:szCs w:val="28"/>
+          <w:lang w:val="pt-BR"/>
+        </w:rPr>
+        <w:t>Contexto</w:t>
+      </w:r>
+      <w:r>
+        <w:rPr>
+          <w:rFonts w:ascii="Constantia" w:hAnsi="Constantia" w:eastAsia="Constantia" w:cs="Constantia"/>
+          <w:noProof w:val="0"/>
+          <w:sz w:val="28"/>
+          <w:szCs w:val="28"/>
+          <w:lang w:val="pt-BR"/>
+        </w:rPr>
+        <w:t>.</w:t>
+      </w:r>
+    </w:p>
+    <w:p>
+      <w:pPr>
+        <w:pStyle w:val="Normal"/>
+        <w:jc w:val="left"/>
+        <w:rPr>
+          <w:rFonts w:ascii="Constantia" w:hAnsi="Constantia" w:eastAsia="Constantia" w:cs="Constantia"/>
+          <w:b w:val="0"/>
+          <w:bCs w:val="0"/>
+          <w:sz w:val="28"/>
+          <w:szCs w:val="28"/>
+        </w:rPr>
+      </w:pPr>
+      <w:r>
+        <w:rPr>
+          <w:rFonts w:ascii="Constantia" w:hAnsi="Constantia" w:eastAsia="Constantia" w:cs="Constantia"/>
+          <w:noProof w:val="0"/>
+          <w:sz w:val="28"/>
+          <w:szCs w:val="28"/>
+          <w:lang w:val="pt-BR"/>
+        </w:rPr>
+        <w:t>Inovações</w:t>
+      </w:r>
+      <w:r>
+        <w:rPr>
+          <w:rFonts w:ascii="Constantia" w:hAnsi="Constantia" w:eastAsia="Constantia" w:cs="Constantia"/>
+          <w:noProof w:val="0"/>
+          <w:sz w:val="28"/>
+          <w:szCs w:val="28"/>
+          <w:lang w:val="pt-BR"/>
+        </w:rPr>
+        <w:t>.</w:t>
+      </w:r>
+    </w:p>
+    <w:p>
+      <w:pPr>
+        <w:pStyle w:val="Normal"/>
+        <w:jc w:val="left"/>
+        <w:rPr>
+          <w:rFonts w:ascii="Constantia" w:hAnsi="Constantia" w:eastAsia="Constantia" w:cs="Constantia"/>
+          <w:b w:val="0"/>
+          <w:bCs w:val="0"/>
+          <w:sz w:val="28"/>
+          <w:szCs w:val="28"/>
+        </w:rPr>
+      </w:pPr>
+      <w:r>
+        <w:rPr>
+          <w:rFonts w:ascii="Constantia" w:hAnsi="Constantia" w:eastAsia="Constantia" w:cs="Constantia"/>
+          <w:noProof w:val="0"/>
+          <w:sz w:val="28"/>
+          <w:szCs w:val="28"/>
+          <w:lang w:val="pt-BR"/>
+        </w:rPr>
+        <w:t xml:space="preserve">Salvo e </w:t>
+      </w:r>
+      <w:r>
+        <w:rPr>
+          <w:rFonts w:ascii="Constantia" w:hAnsi="Constantia" w:eastAsia="Constantia" w:cs="Constantia"/>
+          <w:noProof w:val="0"/>
+          <w:sz w:val="28"/>
+          <w:szCs w:val="28"/>
+          <w:lang w:val="pt-BR"/>
+        </w:rPr>
+        <w:t>versionado</w:t>
+      </w:r>
+      <w:r>
+        <w:rPr>
+          <w:rFonts w:ascii="Constantia" w:hAnsi="Constantia" w:eastAsia="Constantia" w:cs="Constantia"/>
+          <w:noProof w:val="0"/>
+          <w:sz w:val="28"/>
+          <w:szCs w:val="28"/>
+          <w:lang w:val="pt-BR"/>
+        </w:rPr>
+        <w:t xml:space="preserve"> no</w:t>
+      </w:r>
+      <w:r>
+        <w:rPr>
+          <w:rFonts w:ascii="Constantia" w:hAnsi="Constantia" w:eastAsia="Constantia" w:cs="Constantia"/>
+          <w:noProof w:val="0"/>
+          <w:sz w:val="28"/>
+          <w:szCs w:val="28"/>
+          <w:lang w:val="pt-BR"/>
+        </w:rPr>
+        <w:t xml:space="preserve"> G</w:t>
+      </w:r>
+      <w:r>
+        <w:rPr>
+          <w:rFonts w:ascii="Constantia" w:hAnsi="Constantia" w:eastAsia="Constantia" w:cs="Constantia"/>
+          <w:noProof w:val="0"/>
+          <w:sz w:val="28"/>
+          <w:szCs w:val="28"/>
+          <w:lang w:val="pt-BR"/>
+        </w:rPr>
+        <w:t>itHub</w:t>
+      </w:r>
+      <w:r>
+        <w:rPr>
+          <w:rFonts w:ascii="Constantia" w:hAnsi="Constantia" w:eastAsia="Constantia" w:cs="Constantia"/>
+          <w:noProof w:val="0"/>
+          <w:sz w:val="28"/>
+          <w:szCs w:val="28"/>
+          <w:lang w:val="pt-BR"/>
+        </w:rPr>
+        <w:t>.</w:t>
+      </w:r>
+    </w:p>
+    <w:p>
+      <w:pPr>
+        <w:pStyle w:val="Normal"/>
+        <w:jc w:val="left"/>
+        <w:rPr>
+          <w:rFonts w:ascii="Constantia" w:hAnsi="Constantia" w:eastAsia="Constantia" w:cs="Constantia"/>
+          <w:b w:val="0"/>
+          <w:bCs w:val="0"/>
+          <w:sz w:val="28"/>
+          <w:szCs w:val="28"/>
+        </w:rPr>
+      </w:pPr>
+      <w:r>
+        <w:rPr>
+          <w:rFonts w:ascii="Constantia" w:hAnsi="Constantia" w:eastAsia="Constantia" w:cs="Constantia"/>
+          <w:noProof w:val="0"/>
+          <w:sz w:val="28"/>
+          <w:szCs w:val="28"/>
+          <w:lang w:val="pt-BR"/>
+        </w:rPr>
+        <w:t>Deve estar dentro de pelo menos 1 (um) dos Objetivos de Desenvolvimento Sustentável da ONU</w:t>
+      </w:r>
+      <w:r>
+        <w:rPr>
+          <w:rFonts w:ascii="Constantia" w:hAnsi="Constantia" w:eastAsia="Constantia" w:cs="Constantia"/>
+          <w:noProof w:val="0"/>
+          <w:sz w:val="28"/>
+          <w:szCs w:val="28"/>
+          <w:lang w:val="pt-BR"/>
+        </w:rPr>
+        <w:t>.</w:t>
+      </w:r>
+    </w:p>
+    <w:p>
+      <w:pPr>
+        <w:pStyle w:val="Normal"/>
+        <w:jc w:val="left"/>
+        <w:rPr>
+          <w:rFonts w:ascii="Constantia" w:hAnsi="Constantia" w:eastAsia="Constantia" w:cs="Constantia"/>
+          <w:b w:val="0"/>
+          <w:bCs w:val="0"/>
+          <w:sz w:val="28"/>
+          <w:szCs w:val="28"/>
+        </w:rPr>
+      </w:pPr>
+    </w:p>
+    <w:p>
+      <w:pPr>
+        <w:pStyle w:val="Normal"/>
+        <w:jc w:val="left"/>
+        <w:rPr>
+          <w:rFonts w:ascii="Constantia" w:hAnsi="Constantia" w:eastAsia="Constantia" w:cs="Constantia"/>
+          <w:b w:val="0"/>
+          <w:bCs w:val="0"/>
+          <w:sz w:val="28"/>
+          <w:szCs w:val="28"/>
+        </w:rPr>
+      </w:pPr>
+      <w:r>
+        <w:rPr>
+          <w:rFonts w:ascii="Constantia" w:hAnsi="Constantia" w:eastAsia="Constantia" w:cs="Constantia"/>
+          <w:b w:val="0"/>
+          <w:bCs w:val="0"/>
+          <w:sz w:val="28"/>
+          <w:szCs w:val="28"/>
+        </w:rPr>
+        <w:t>O projeto terá tela de login e cadastro, página sobre o projeto, página de conhecimento, página de espécies brasileiras, página de pesquisa</w:t>
+      </w:r>
+      <w:r>
+        <w:rPr>
+          <w:rFonts w:ascii="Constantia" w:hAnsi="Constantia" w:eastAsia="Constantia" w:cs="Constantia"/>
+          <w:b w:val="0"/>
+          <w:bCs w:val="0"/>
+          <w:sz w:val="28"/>
+          <w:szCs w:val="28"/>
+        </w:rPr>
+        <w:t xml:space="preserve"> e um fórum.</w:t>
+      </w:r>
+    </w:p>
+    <w:p>
+      <w:pPr>
+        <w:pStyle w:val="Normal"/>
+        <w:jc w:val="left"/>
+        <w:rPr>
+          <w:rFonts w:ascii="Constantia" w:hAnsi="Constantia" w:eastAsia="Constantia" w:cs="Constantia"/>
+          <w:b w:val="0"/>
+          <w:bCs w:val="0"/>
+          <w:sz w:val="28"/>
+          <w:szCs w:val="28"/>
+        </w:rPr>
+      </w:pPr>
     </w:p>
     <w:p>
       <w:pPr>
@@ -1278,7 +2605,7 @@
           <w:szCs w:val="36"/>
         </w:rPr>
       </w:pPr>
-      <w:bookmarkStart w:name="_Toc1887118829" w:id="476899333"/>
+      <w:bookmarkStart w:name="_Toc1192093188" w:id="1924810480"/>
       <w:r>
         <w:rPr>
           <w:rFonts w:ascii="Constantia" w:hAnsi="Constantia" w:eastAsia="Constantia" w:cs="Constantia"/>
@@ -1290,7 +2617,7 @@
         </w:rPr>
         <w:t>Backlog Requisitos</w:t>
       </w:r>
-      <w:bookmarkEnd w:id="476899333"/>
+      <w:bookmarkEnd w:id="1924810480"/>
     </w:p>
     <w:tbl>
       <w:tblPr>
@@ -3339,7 +4666,7 @@
           <w:szCs w:val="36"/>
         </w:rPr>
       </w:pPr>
-      <w:bookmarkStart w:name="_Toc1170573652" w:id="1824362090"/>
+      <w:bookmarkStart w:name="_Toc1921192334" w:id="1961371369"/>
       <w:r>
         <w:rPr>
           <w:rFonts w:ascii="Constantia" w:hAnsi="Constantia" w:eastAsia="Constantia" w:cs="Constantia"/>
@@ -3351,7 +4678,7 @@
         </w:rPr>
         <w:t>Premissas e Restrições</w:t>
       </w:r>
-      <w:bookmarkEnd w:id="1824362090"/>
+      <w:bookmarkEnd w:id="1961371369"/>
     </w:p>
     <w:p>
       <w:pPr>
@@ -3482,7 +4809,47 @@
           <w:sz w:val="28"/>
           <w:szCs w:val="28"/>
         </w:rPr>
-        <w:t>O projeto será entregue (beta) na semana do dia 27/11/2023.</w:t>
+        <w:t>O projeto será entregue (beta)</w:t>
+      </w:r>
+      <w:r>
+        <w:rPr>
+          <w:rFonts w:ascii="Constantia" w:hAnsi="Constantia" w:eastAsia="Constantia" w:cs="Constantia"/>
+          <w:b w:val="0"/>
+          <w:bCs w:val="0"/>
+          <w:sz w:val="28"/>
+          <w:szCs w:val="28"/>
+        </w:rPr>
+        <w:t xml:space="preserve"> e apresentado</w:t>
+      </w:r>
+      <w:r>
+        <w:rPr>
+          <w:rFonts w:ascii="Constantia" w:hAnsi="Constantia" w:eastAsia="Constantia" w:cs="Constantia"/>
+          <w:b w:val="0"/>
+          <w:bCs w:val="0"/>
+          <w:sz w:val="28"/>
+          <w:szCs w:val="28"/>
+        </w:rPr>
+        <w:t xml:space="preserve"> </w:t>
+      </w:r>
+      <w:r>
+        <w:rPr>
+          <w:rFonts w:ascii="Constantia" w:hAnsi="Constantia" w:eastAsia="Constantia" w:cs="Constantia"/>
+          <w:b w:val="0"/>
+          <w:bCs w:val="0"/>
+          <w:sz w:val="28"/>
+          <w:szCs w:val="28"/>
+        </w:rPr>
+        <w:t>dia 4/12/2023</w:t>
+      </w:r>
+      <w:r>
+        <w:rPr>
+          <w:rFonts w:ascii="Constantia" w:hAnsi="Constantia" w:eastAsia="Constantia" w:cs="Constantia"/>
+          <w:b w:val="0"/>
+          <w:bCs w:val="0"/>
+          <w:sz w:val="28"/>
+          <w:szCs w:val="28"/>
+        </w:rPr>
+        <w:t>.</w:t>
       </w:r>
     </w:p>
     <w:p>
@@ -3510,7 +4877,7 @@
           <w:szCs w:val="36"/>
         </w:rPr>
       </w:pPr>
-      <w:bookmarkStart w:name="_Toc1927255223" w:id="1593540481"/>
+      <w:bookmarkStart w:name="_Toc884644198" w:id="1354693154"/>
       <w:r>
         <w:rPr>
           <w:rFonts w:ascii="Constantia" w:hAnsi="Constantia" w:eastAsia="Constantia" w:cs="Constantia"/>
@@ -3522,7 +4889,7 @@
         </w:rPr>
         <w:t>Anexos</w:t>
       </w:r>
-      <w:bookmarkEnd w:id="1593540481"/>
+      <w:bookmarkEnd w:id="1354693154"/>
     </w:p>
     <w:p>
       <w:pPr>
@@ -3549,6 +4916,7 @@
     <w:p>
       <w:pPr>
         <w:pStyle w:val="Normal"/>
+        <w:ind/>
       </w:pPr>
       <w:r>
         <w:rPr/>
@@ -3558,7 +4926,7 @@
         <w:rPr/>
         <w:t xml:space="preserve"> - </w:t>
       </w:r>
-      <w:hyperlink r:id="Rb42e37fba2b54466">
+      <w:hyperlink r:id="R98c9759e3ed74cbb">
         <w:r>
           <w:rPr>
             <w:rStyle w:val="Hyperlink"/>
@@ -3571,147 +4939,22 @@
       <w:pPr>
         <w:pStyle w:val="Normal"/>
       </w:pPr>
-    </w:p>
-    <w:p>
-      <w:pPr>
-        <w:pStyle w:val="Normal"/>
-        <w:jc w:val="left"/>
-        <w:rPr>
-          <w:rFonts w:ascii="Constantia" w:hAnsi="Constantia" w:eastAsia="Constantia" w:cs="Constantia"/>
-          <w:sz w:val="28"/>
-          <w:szCs w:val="28"/>
-        </w:rPr>
-      </w:pPr>
-    </w:p>
-    <w:p>
-      <w:pPr>
-        <w:pStyle w:val="Normal"/>
-        <w:jc w:val="left"/>
-        <w:rPr>
-          <w:rFonts w:ascii="Constantia" w:hAnsi="Constantia" w:eastAsia="Constantia" w:cs="Constantia"/>
-          <w:sz w:val="28"/>
-          <w:szCs w:val="28"/>
-        </w:rPr>
-      </w:pPr>
-    </w:p>
-    <w:p>
-      <w:pPr>
-        <w:pStyle w:val="Normal"/>
-        <w:jc w:val="left"/>
-        <w:rPr>
-          <w:rFonts w:ascii="Constantia" w:hAnsi="Constantia" w:eastAsia="Constantia" w:cs="Constantia"/>
-          <w:sz w:val="28"/>
-          <w:szCs w:val="28"/>
-        </w:rPr>
-      </w:pPr>
-    </w:p>
-    <w:p>
-      <w:pPr>
-        <w:pStyle w:val="Normal"/>
-        <w:jc w:val="left"/>
-        <w:rPr>
-          <w:rFonts w:ascii="Constantia" w:hAnsi="Constantia" w:eastAsia="Constantia" w:cs="Constantia"/>
-          <w:sz w:val="28"/>
-          <w:szCs w:val="28"/>
-        </w:rPr>
-      </w:pPr>
-    </w:p>
-    <w:p>
-      <w:pPr>
-        <w:pStyle w:val="Normal"/>
-        <w:jc w:val="left"/>
-        <w:rPr>
-          <w:rFonts w:ascii="Constantia" w:hAnsi="Constantia" w:eastAsia="Constantia" w:cs="Constantia"/>
-          <w:sz w:val="28"/>
-          <w:szCs w:val="28"/>
-        </w:rPr>
-      </w:pPr>
-    </w:p>
-    <w:p>
-      <w:pPr>
-        <w:pStyle w:val="Normal"/>
-        <w:jc w:val="left"/>
-        <w:rPr>
-          <w:rFonts w:ascii="Constantia" w:hAnsi="Constantia" w:eastAsia="Constantia" w:cs="Constantia"/>
-          <w:sz w:val="28"/>
-          <w:szCs w:val="28"/>
-        </w:rPr>
-      </w:pPr>
-    </w:p>
-    <w:p>
-      <w:pPr>
-        <w:pStyle w:val="Normal"/>
-        <w:jc w:val="left"/>
-        <w:rPr>
-          <w:rFonts w:ascii="Constantia" w:hAnsi="Constantia" w:eastAsia="Constantia" w:cs="Constantia"/>
-          <w:sz w:val="28"/>
-          <w:szCs w:val="28"/>
-        </w:rPr>
-      </w:pPr>
-    </w:p>
-    <w:p>
-      <w:pPr>
-        <w:pStyle w:val="Normal"/>
-        <w:jc w:val="left"/>
-        <w:rPr>
-          <w:rFonts w:ascii="Constantia" w:hAnsi="Constantia" w:eastAsia="Constantia" w:cs="Constantia"/>
-          <w:sz w:val="28"/>
-          <w:szCs w:val="28"/>
-        </w:rPr>
-      </w:pPr>
-    </w:p>
-    <w:p>
-      <w:pPr>
-        <w:pStyle w:val="Normal"/>
-        <w:jc w:val="left"/>
-        <w:rPr>
-          <w:rFonts w:ascii="Constantia" w:hAnsi="Constantia" w:eastAsia="Constantia" w:cs="Constantia"/>
-          <w:sz w:val="28"/>
-          <w:szCs w:val="28"/>
-        </w:rPr>
-      </w:pPr>
-    </w:p>
-    <w:p>
-      <w:pPr>
-        <w:pStyle w:val="Normal"/>
-        <w:ind w:firstLine="708"/>
-        <w:jc w:val="left"/>
-        <w:rPr>
-          <w:rFonts w:ascii="Constantia" w:hAnsi="Constantia" w:eastAsia="Constantia" w:cs="Constantia"/>
-          <w:b w:val="0"/>
-          <w:bCs w:val="0"/>
-          <w:i w:val="0"/>
-          <w:iCs w:val="0"/>
-          <w:caps w:val="0"/>
-          <w:smallCaps w:val="0"/>
-          <w:noProof w:val="0"/>
-          <w:color w:val="auto"/>
-          <w:sz w:val="28"/>
-          <w:szCs w:val="28"/>
-          <w:lang w:val="pt-BR"/>
-        </w:rPr>
-      </w:pPr>
-      <w:r>
-        <w:rPr>
-          <w:rFonts w:ascii="Constantia" w:hAnsi="Constantia" w:eastAsia="Constantia" w:cs="Constantia"/>
-          <w:b w:val="0"/>
-          <w:bCs w:val="0"/>
-          <w:i w:val="0"/>
-          <w:iCs w:val="0"/>
-          <w:caps w:val="0"/>
-          <w:smallCaps w:val="0"/>
-          <w:noProof w:val="0"/>
-          <w:color w:val="auto"/>
-          <w:sz w:val="28"/>
-          <w:szCs w:val="28"/>
-          <w:lang w:val="pt-BR"/>
-        </w:rPr>
-        <w:t xml:space="preserve"> </w:t>
-      </w:r>
+      <w:r>
+        <w:rPr/>
+        <w:t xml:space="preserve">Canvas - </w:t>
+      </w:r>
+      <w:hyperlink r:id="Rdb6e93f6e8e447a4">
+        <w:r>
+          <w:rPr>
+            <w:rStyle w:val="Hyperlink"/>
+          </w:rPr>
+          <w:t>https://www.canva.com/design/DAF1_N2Pwqs/L-UL59sO6sv4I6QBNzHTNQ/edit?utm_content=DAF1_N2Pwqs&amp;utm_campaign=designshare&amp;utm_medium=link2&amp;utm_source=sharebutton</w:t>
+        </w:r>
+      </w:hyperlink>
     </w:p>
     <w:sectPr>
       <w:pgSz w:w="11906" w:h="16838" w:orient="portrait"/>
-      <w:pgMar w:top="1440" w:right="1440" w:bottom="1440" w:left="1440" w:header="720" w:footer="720" w:gutter="0"/>
+      <w:pgMar w:top="720" w:right="720" w:bottom="720" w:left="720" w:header="720" w:footer="720" w:gutter="0"/>
       <w:cols w:space="720"/>
       <w:docGrid w:linePitch="360"/>
     </w:sectPr>

</xml_diff>